<commit_message>
Non-function tests done and documented
</commit_message>
<xml_diff>
--- a/Testing_Documentation.docx
+++ b/Testing_Documentation.docx
@@ -194,7 +194,7 @@
                     </pic:cNvPicPr>
                   </pic:nvPicPr>
                   <pic:blipFill>
-                    <a:blip r:embed="rId8" cstate="print">
+                    <a:blip r:embed="rId9" cstate="print">
                       <a:extLst>
                         <a:ext uri="{28A0092B-C50C-407E-A947-70E740481C1C}">
                           <a14:useLocalDpi xmlns:a14="http://schemas.microsoft.com/office/drawing/2010/main" val="0"/>
@@ -1075,13 +1075,12 @@
     <w:sdt>
       <w:sdtPr>
         <w:rPr>
-          <w:rFonts w:ascii="Times New Roman" w:eastAsiaTheme="minorHAnsi" w:hAnsi="Times New Roman" w:cs="Times New Roman"/>
+          <w:rFonts w:asciiTheme="minorHAnsi" w:eastAsia="MS Mincho" w:hAnsiTheme="minorHAnsi" w:cstheme="minorBidi"/>
           <w:color w:val="auto"/>
           <w:sz w:val="22"/>
           <w:szCs w:val="22"/>
-          <w:lang w:val="sq-AL"/>
-        </w:rPr>
-        <w:id w:val="-696622488"/>
+        </w:rPr>
+        <w:id w:val="511196335"/>
         <w:docPartObj>
           <w:docPartGallery w:val="Table of Contents"/>
           <w:docPartUnique/>
@@ -1089,75 +1088,44 @@
       </w:sdtPr>
       <w:sdtEndPr>
         <w:rPr>
-          <w:rFonts w:eastAsia="MS Mincho"/>
           <w:b/>
           <w:bCs/>
+          <w:noProof/>
         </w:rPr>
       </w:sdtEndPr>
       <w:sdtContent>
         <w:p>
           <w:pPr>
             <w:pStyle w:val="TOCHeading"/>
-            <w:spacing w:line="240" w:lineRule="auto"/>
-            <w:rPr>
-              <w:rFonts w:ascii="Times New Roman" w:hAnsi="Times New Roman" w:cs="Times New Roman"/>
-              <w:color w:val="auto"/>
-              <w:lang w:val="sq-AL"/>
-            </w:rPr>
           </w:pPr>
           <w:r>
-            <w:rPr>
-              <w:rFonts w:ascii="Times New Roman" w:hAnsi="Times New Roman" w:cs="Times New Roman"/>
-              <w:color w:val="auto"/>
-              <w:lang w:val="sq-AL"/>
-            </w:rPr>
-            <w:t>Table of Contents</w:t>
+            <w:t>Contents</w:t>
           </w:r>
         </w:p>
         <w:p>
           <w:pPr>
             <w:pStyle w:val="TOC1"/>
             <w:tabs>
-              <w:tab w:val="left" w:pos="480"/>
+              <w:tab w:val="left" w:pos="440"/>
               <w:tab w:val="right" w:leader="dot" w:pos="9350"/>
             </w:tabs>
             <w:rPr>
               <w:rFonts w:eastAsiaTheme="minorEastAsia"/>
               <w:noProof/>
               <w:kern w:val="2"/>
-              <w:sz w:val="24"/>
-              <w:szCs w:val="24"/>
               <w14:ligatures w14:val="standardContextual"/>
             </w:rPr>
           </w:pPr>
           <w:r>
-            <w:rPr>
-              <w:rFonts w:ascii="Times New Roman" w:hAnsi="Times New Roman" w:cs="Times New Roman"/>
-              <w:b/>
-              <w:bCs/>
-              <w:lang w:val="sq-AL"/>
-            </w:rPr>
             <w:fldChar w:fldCharType="begin"/>
           </w:r>
           <w:r>
-            <w:rPr>
-              <w:rFonts w:ascii="Times New Roman" w:hAnsi="Times New Roman" w:cs="Times New Roman"/>
-              <w:b/>
-              <w:bCs/>
-              <w:lang w:val="sq-AL"/>
-            </w:rPr>
             <w:instrText xml:space="preserve"> TOC \o "1-3" \h \z \u </w:instrText>
           </w:r>
           <w:r>
-            <w:rPr>
-              <w:rFonts w:ascii="Times New Roman" w:hAnsi="Times New Roman" w:cs="Times New Roman"/>
-              <w:b/>
-              <w:bCs/>
-              <w:lang w:val="sq-AL"/>
-            </w:rPr>
             <w:fldChar w:fldCharType="separate"/>
           </w:r>
-          <w:hyperlink w:anchor="_Toc159016490" w:history="1">
+          <w:hyperlink w:anchor="_Toc159199118" w:history="1">
             <w:r>
               <w:rPr>
                 <w:rStyle w:val="Hyperlink"/>
@@ -1171,8 +1139,6 @@
                 <w:rFonts w:eastAsiaTheme="minorEastAsia"/>
                 <w:noProof/>
                 <w:kern w:val="2"/>
-                <w:sz w:val="24"/>
-                <w:szCs w:val="24"/>
                 <w14:ligatures w14:val="standardContextual"/>
               </w:rPr>
               <w:tab/>
@@ -1204,7 +1170,7 @@
                 <w:noProof/>
                 <w:webHidden/>
               </w:rPr>
-              <w:instrText xml:space="preserve"> PAGEREF _Toc159016490 \h </w:instrText>
+              <w:instrText xml:space="preserve"> PAGEREF _Toc159199118 \h </w:instrText>
             </w:r>
             <w:r>
               <w:rPr>
@@ -1239,19 +1205,17 @@
           <w:pPr>
             <w:pStyle w:val="TOC1"/>
             <w:tabs>
-              <w:tab w:val="left" w:pos="480"/>
+              <w:tab w:val="left" w:pos="440"/>
               <w:tab w:val="right" w:leader="dot" w:pos="9350"/>
             </w:tabs>
             <w:rPr>
               <w:rFonts w:eastAsiaTheme="minorEastAsia"/>
               <w:noProof/>
               <w:kern w:val="2"/>
-              <w:sz w:val="24"/>
-              <w:szCs w:val="24"/>
               <w14:ligatures w14:val="standardContextual"/>
             </w:rPr>
           </w:pPr>
-          <w:hyperlink w:anchor="_Toc159016491" w:history="1">
+          <w:hyperlink w:anchor="_Toc159199119" w:history="1">
             <w:r>
               <w:rPr>
                 <w:rStyle w:val="Hyperlink"/>
@@ -1265,8 +1229,6 @@
                 <w:rFonts w:eastAsiaTheme="minorEastAsia"/>
                 <w:noProof/>
                 <w:kern w:val="2"/>
-                <w:sz w:val="24"/>
-                <w:szCs w:val="24"/>
                 <w14:ligatures w14:val="standardContextual"/>
               </w:rPr>
               <w:tab/>
@@ -1298,7 +1260,7 @@
                 <w:noProof/>
                 <w:webHidden/>
               </w:rPr>
-              <w:instrText xml:space="preserve"> PAGEREF _Toc159016491 \h </w:instrText>
+              <w:instrText xml:space="preserve"> PAGEREF _Toc159199119 \h </w:instrText>
             </w:r>
             <w:r>
               <w:rPr>
@@ -1333,19 +1295,17 @@
           <w:pPr>
             <w:pStyle w:val="TOC2"/>
             <w:tabs>
-              <w:tab w:val="left" w:pos="960"/>
+              <w:tab w:val="left" w:pos="880"/>
               <w:tab w:val="right" w:leader="dot" w:pos="9350"/>
             </w:tabs>
             <w:rPr>
               <w:rFonts w:eastAsiaTheme="minorEastAsia"/>
               <w:noProof/>
               <w:kern w:val="2"/>
-              <w:sz w:val="24"/>
-              <w:szCs w:val="24"/>
               <w14:ligatures w14:val="standardContextual"/>
             </w:rPr>
           </w:pPr>
-          <w:hyperlink w:anchor="_Toc159016492" w:history="1">
+          <w:hyperlink w:anchor="_Toc159199120" w:history="1">
             <w:r>
               <w:rPr>
                 <w:rStyle w:val="Hyperlink"/>
@@ -1359,8 +1319,6 @@
                 <w:rFonts w:eastAsiaTheme="minorEastAsia"/>
                 <w:noProof/>
                 <w:kern w:val="2"/>
-                <w:sz w:val="24"/>
-                <w:szCs w:val="24"/>
                 <w14:ligatures w14:val="standardContextual"/>
               </w:rPr>
               <w:tab/>
@@ -1392,7 +1350,7 @@
                 <w:noProof/>
                 <w:webHidden/>
               </w:rPr>
-              <w:instrText xml:space="preserve"> PAGEREF _Toc159016492 \h </w:instrText>
+              <w:instrText xml:space="preserve"> PAGEREF _Toc159199120 \h </w:instrText>
             </w:r>
             <w:r>
               <w:rPr>
@@ -1427,19 +1385,17 @@
           <w:pPr>
             <w:pStyle w:val="TOC2"/>
             <w:tabs>
-              <w:tab w:val="left" w:pos="960"/>
+              <w:tab w:val="left" w:pos="880"/>
               <w:tab w:val="right" w:leader="dot" w:pos="9350"/>
             </w:tabs>
             <w:rPr>
               <w:rFonts w:eastAsiaTheme="minorEastAsia"/>
               <w:noProof/>
               <w:kern w:val="2"/>
-              <w:sz w:val="24"/>
-              <w:szCs w:val="24"/>
               <w14:ligatures w14:val="standardContextual"/>
             </w:rPr>
           </w:pPr>
-          <w:hyperlink w:anchor="_Toc159016493" w:history="1">
+          <w:hyperlink w:anchor="_Toc159199121" w:history="1">
             <w:r>
               <w:rPr>
                 <w:rStyle w:val="Hyperlink"/>
@@ -1453,8 +1409,6 @@
                 <w:rFonts w:eastAsiaTheme="minorEastAsia"/>
                 <w:noProof/>
                 <w:kern w:val="2"/>
-                <w:sz w:val="24"/>
-                <w:szCs w:val="24"/>
                 <w14:ligatures w14:val="standardContextual"/>
               </w:rPr>
               <w:tab/>
@@ -1486,7 +1440,7 @@
                 <w:noProof/>
                 <w:webHidden/>
               </w:rPr>
-              <w:instrText xml:space="preserve"> PAGEREF _Toc159016493 \h </w:instrText>
+              <w:instrText xml:space="preserve"> PAGEREF _Toc159199121 \h </w:instrText>
             </w:r>
             <w:r>
               <w:rPr>
@@ -1521,19 +1475,17 @@
           <w:pPr>
             <w:pStyle w:val="TOC2"/>
             <w:tabs>
-              <w:tab w:val="left" w:pos="960"/>
+              <w:tab w:val="left" w:pos="880"/>
               <w:tab w:val="right" w:leader="dot" w:pos="9350"/>
             </w:tabs>
             <w:rPr>
               <w:rFonts w:eastAsiaTheme="minorEastAsia"/>
               <w:noProof/>
               <w:kern w:val="2"/>
-              <w:sz w:val="24"/>
-              <w:szCs w:val="24"/>
               <w14:ligatures w14:val="standardContextual"/>
             </w:rPr>
           </w:pPr>
-          <w:hyperlink w:anchor="_Toc159016494" w:history="1">
+          <w:hyperlink w:anchor="_Toc159199122" w:history="1">
             <w:r>
               <w:rPr>
                 <w:rStyle w:val="Hyperlink"/>
@@ -1547,8 +1499,6 @@
                 <w:rFonts w:eastAsiaTheme="minorEastAsia"/>
                 <w:noProof/>
                 <w:kern w:val="2"/>
-                <w:sz w:val="24"/>
-                <w:szCs w:val="24"/>
                 <w14:ligatures w14:val="standardContextual"/>
               </w:rPr>
               <w:tab/>
@@ -1580,7 +1530,7 @@
                 <w:noProof/>
                 <w:webHidden/>
               </w:rPr>
-              <w:instrText xml:space="preserve"> PAGEREF _Toc159016494 \h </w:instrText>
+              <w:instrText xml:space="preserve"> PAGEREF _Toc159199122 \h </w:instrText>
             </w:r>
             <w:r>
               <w:rPr>
@@ -1615,19 +1565,17 @@
           <w:pPr>
             <w:pStyle w:val="TOC1"/>
             <w:tabs>
-              <w:tab w:val="left" w:pos="480"/>
+              <w:tab w:val="left" w:pos="440"/>
               <w:tab w:val="right" w:leader="dot" w:pos="9350"/>
             </w:tabs>
             <w:rPr>
               <w:rFonts w:eastAsiaTheme="minorEastAsia"/>
               <w:noProof/>
               <w:kern w:val="2"/>
-              <w:sz w:val="24"/>
-              <w:szCs w:val="24"/>
               <w14:ligatures w14:val="standardContextual"/>
             </w:rPr>
           </w:pPr>
-          <w:hyperlink w:anchor="_Toc159016495" w:history="1">
+          <w:hyperlink w:anchor="_Toc159199123" w:history="1">
             <w:r>
               <w:rPr>
                 <w:rStyle w:val="Hyperlink"/>
@@ -1641,8 +1589,6 @@
                 <w:rFonts w:eastAsiaTheme="minorEastAsia"/>
                 <w:noProof/>
                 <w:kern w:val="2"/>
-                <w:sz w:val="24"/>
-                <w:szCs w:val="24"/>
                 <w14:ligatures w14:val="standardContextual"/>
               </w:rPr>
               <w:tab/>
@@ -1674,7 +1620,7 @@
                 <w:noProof/>
                 <w:webHidden/>
               </w:rPr>
-              <w:instrText xml:space="preserve"> PAGEREF _Toc159016495 \h </w:instrText>
+              <w:instrText xml:space="preserve"> PAGEREF _Toc159199123 \h </w:instrText>
             </w:r>
             <w:r>
               <w:rPr>
@@ -1709,19 +1655,17 @@
           <w:pPr>
             <w:pStyle w:val="TOC2"/>
             <w:tabs>
-              <w:tab w:val="left" w:pos="960"/>
+              <w:tab w:val="left" w:pos="880"/>
               <w:tab w:val="right" w:leader="dot" w:pos="9350"/>
             </w:tabs>
             <w:rPr>
               <w:rFonts w:eastAsiaTheme="minorEastAsia"/>
               <w:noProof/>
               <w:kern w:val="2"/>
-              <w:sz w:val="24"/>
-              <w:szCs w:val="24"/>
               <w14:ligatures w14:val="standardContextual"/>
             </w:rPr>
           </w:pPr>
-          <w:hyperlink w:anchor="_Toc159016496" w:history="1">
+          <w:hyperlink w:anchor="_Toc159199124" w:history="1">
             <w:r>
               <w:rPr>
                 <w:rStyle w:val="Hyperlink"/>
@@ -1735,8 +1679,6 @@
                 <w:rFonts w:eastAsiaTheme="minorEastAsia"/>
                 <w:noProof/>
                 <w:kern w:val="2"/>
-                <w:sz w:val="24"/>
-                <w:szCs w:val="24"/>
                 <w14:ligatures w14:val="standardContextual"/>
               </w:rPr>
               <w:tab/>
@@ -1768,7 +1710,7 @@
                 <w:noProof/>
                 <w:webHidden/>
               </w:rPr>
-              <w:instrText xml:space="preserve"> PAGEREF _Toc159016496 \h </w:instrText>
+              <w:instrText xml:space="preserve"> PAGEREF _Toc159199124 \h </w:instrText>
             </w:r>
             <w:r>
               <w:rPr>
@@ -1803,19 +1745,17 @@
           <w:pPr>
             <w:pStyle w:val="TOC2"/>
             <w:tabs>
-              <w:tab w:val="left" w:pos="960"/>
+              <w:tab w:val="left" w:pos="880"/>
               <w:tab w:val="right" w:leader="dot" w:pos="9350"/>
             </w:tabs>
             <w:rPr>
               <w:rFonts w:eastAsiaTheme="minorEastAsia"/>
               <w:noProof/>
               <w:kern w:val="2"/>
-              <w:sz w:val="24"/>
-              <w:szCs w:val="24"/>
               <w14:ligatures w14:val="standardContextual"/>
             </w:rPr>
           </w:pPr>
-          <w:hyperlink w:anchor="_Toc159016497" w:history="1">
+          <w:hyperlink w:anchor="_Toc159199125" w:history="1">
             <w:r>
               <w:rPr>
                 <w:rStyle w:val="Hyperlink"/>
@@ -1829,8 +1769,6 @@
                 <w:rFonts w:eastAsiaTheme="minorEastAsia"/>
                 <w:noProof/>
                 <w:kern w:val="2"/>
-                <w:sz w:val="24"/>
-                <w:szCs w:val="24"/>
                 <w14:ligatures w14:val="standardContextual"/>
               </w:rPr>
               <w:tab/>
@@ -1862,7 +1800,7 @@
                 <w:noProof/>
                 <w:webHidden/>
               </w:rPr>
-              <w:instrText xml:space="preserve"> PAGEREF _Toc159016497 \h </w:instrText>
+              <w:instrText xml:space="preserve"> PAGEREF _Toc159199125 \h </w:instrText>
             </w:r>
             <w:r>
               <w:rPr>
@@ -1897,19 +1835,17 @@
           <w:pPr>
             <w:pStyle w:val="TOC2"/>
             <w:tabs>
-              <w:tab w:val="left" w:pos="960"/>
+              <w:tab w:val="left" w:pos="880"/>
               <w:tab w:val="right" w:leader="dot" w:pos="9350"/>
             </w:tabs>
             <w:rPr>
               <w:rFonts w:eastAsiaTheme="minorEastAsia"/>
               <w:noProof/>
               <w:kern w:val="2"/>
-              <w:sz w:val="24"/>
-              <w:szCs w:val="24"/>
               <w14:ligatures w14:val="standardContextual"/>
             </w:rPr>
           </w:pPr>
-          <w:hyperlink w:anchor="_Toc159016498" w:history="1">
+          <w:hyperlink w:anchor="_Toc159199126" w:history="1">
             <w:r>
               <w:rPr>
                 <w:rStyle w:val="Hyperlink"/>
@@ -1923,8 +1859,6 @@
                 <w:rFonts w:eastAsiaTheme="minorEastAsia"/>
                 <w:noProof/>
                 <w:kern w:val="2"/>
-                <w:sz w:val="24"/>
-                <w:szCs w:val="24"/>
                 <w14:ligatures w14:val="standardContextual"/>
               </w:rPr>
               <w:tab/>
@@ -1956,7 +1890,7 @@
                 <w:noProof/>
                 <w:webHidden/>
               </w:rPr>
-              <w:instrText xml:space="preserve"> PAGEREF _Toc159016498 \h </w:instrText>
+              <w:instrText xml:space="preserve"> PAGEREF _Toc159199126 \h </w:instrText>
             </w:r>
             <w:r>
               <w:rPr>
@@ -1991,19 +1925,17 @@
           <w:pPr>
             <w:pStyle w:val="TOC2"/>
             <w:tabs>
-              <w:tab w:val="left" w:pos="960"/>
+              <w:tab w:val="left" w:pos="880"/>
               <w:tab w:val="right" w:leader="dot" w:pos="9350"/>
             </w:tabs>
             <w:rPr>
               <w:rFonts w:eastAsiaTheme="minorEastAsia"/>
               <w:noProof/>
               <w:kern w:val="2"/>
-              <w:sz w:val="24"/>
-              <w:szCs w:val="24"/>
               <w14:ligatures w14:val="standardContextual"/>
             </w:rPr>
           </w:pPr>
-          <w:hyperlink w:anchor="_Toc159016499" w:history="1">
+          <w:hyperlink w:anchor="_Toc159199127" w:history="1">
             <w:r>
               <w:rPr>
                 <w:rStyle w:val="Hyperlink"/>
@@ -2017,8 +1949,6 @@
                 <w:rFonts w:eastAsiaTheme="minorEastAsia"/>
                 <w:noProof/>
                 <w:kern w:val="2"/>
-                <w:sz w:val="24"/>
-                <w:szCs w:val="24"/>
                 <w14:ligatures w14:val="standardContextual"/>
               </w:rPr>
               <w:tab/>
@@ -2050,7 +1980,7 @@
                 <w:noProof/>
                 <w:webHidden/>
               </w:rPr>
-              <w:instrText xml:space="preserve"> PAGEREF _Toc159016499 \h </w:instrText>
+              <w:instrText xml:space="preserve"> PAGEREF _Toc159199127 \h </w:instrText>
             </w:r>
             <w:r>
               <w:rPr>
@@ -2085,19 +2015,17 @@
           <w:pPr>
             <w:pStyle w:val="TOC2"/>
             <w:tabs>
-              <w:tab w:val="left" w:pos="960"/>
+              <w:tab w:val="left" w:pos="880"/>
               <w:tab w:val="right" w:leader="dot" w:pos="9350"/>
             </w:tabs>
             <w:rPr>
               <w:rFonts w:eastAsiaTheme="minorEastAsia"/>
               <w:noProof/>
               <w:kern w:val="2"/>
-              <w:sz w:val="24"/>
-              <w:szCs w:val="24"/>
               <w14:ligatures w14:val="standardContextual"/>
             </w:rPr>
           </w:pPr>
-          <w:hyperlink w:anchor="_Toc159016500" w:history="1">
+          <w:hyperlink w:anchor="_Toc159199128" w:history="1">
             <w:r>
               <w:rPr>
                 <w:rStyle w:val="Hyperlink"/>
@@ -2111,8 +2039,6 @@
                 <w:rFonts w:eastAsiaTheme="minorEastAsia"/>
                 <w:noProof/>
                 <w:kern w:val="2"/>
-                <w:sz w:val="24"/>
-                <w:szCs w:val="24"/>
                 <w14:ligatures w14:val="standardContextual"/>
               </w:rPr>
               <w:tab/>
@@ -2144,7 +2070,7 @@
                 <w:noProof/>
                 <w:webHidden/>
               </w:rPr>
-              <w:instrText xml:space="preserve"> PAGEREF _Toc159016500 \h </w:instrText>
+              <w:instrText xml:space="preserve"> PAGEREF _Toc159199128 \h </w:instrText>
             </w:r>
             <w:r>
               <w:rPr>
@@ -2179,19 +2105,17 @@
           <w:pPr>
             <w:pStyle w:val="TOC1"/>
             <w:tabs>
-              <w:tab w:val="left" w:pos="480"/>
+              <w:tab w:val="left" w:pos="440"/>
               <w:tab w:val="right" w:leader="dot" w:pos="9350"/>
             </w:tabs>
             <w:rPr>
               <w:rFonts w:eastAsiaTheme="minorEastAsia"/>
               <w:noProof/>
               <w:kern w:val="2"/>
-              <w:sz w:val="24"/>
-              <w:szCs w:val="24"/>
               <w14:ligatures w14:val="standardContextual"/>
             </w:rPr>
           </w:pPr>
-          <w:hyperlink w:anchor="_Toc159016501" w:history="1">
+          <w:hyperlink w:anchor="_Toc159199129" w:history="1">
             <w:r>
               <w:rPr>
                 <w:rStyle w:val="Hyperlink"/>
@@ -2205,8 +2129,6 @@
                 <w:rFonts w:eastAsiaTheme="minorEastAsia"/>
                 <w:noProof/>
                 <w:kern w:val="2"/>
-                <w:sz w:val="24"/>
-                <w:szCs w:val="24"/>
                 <w14:ligatures w14:val="standardContextual"/>
               </w:rPr>
               <w:tab/>
@@ -2238,7 +2160,7 @@
                 <w:noProof/>
                 <w:webHidden/>
               </w:rPr>
-              <w:instrText xml:space="preserve"> PAGEREF _Toc159016501 \h </w:instrText>
+              <w:instrText xml:space="preserve"> PAGEREF _Toc159199129 \h </w:instrText>
             </w:r>
             <w:r>
               <w:rPr>
@@ -2259,6 +2181,271 @@
                 <w:webHidden/>
               </w:rPr>
               <w:t>7</w:t>
+            </w:r>
+            <w:r>
+              <w:rPr>
+                <w:noProof/>
+                <w:webHidden/>
+              </w:rPr>
+              <w:fldChar w:fldCharType="end"/>
+            </w:r>
+          </w:hyperlink>
+        </w:p>
+        <w:p>
+          <w:pPr>
+            <w:pStyle w:val="TOC2"/>
+            <w:tabs>
+              <w:tab w:val="left" w:pos="880"/>
+              <w:tab w:val="right" w:leader="dot" w:pos="9350"/>
+            </w:tabs>
+            <w:rPr>
+              <w:rFonts w:eastAsiaTheme="minorEastAsia"/>
+              <w:noProof/>
+              <w:kern w:val="2"/>
+              <w14:ligatures w14:val="standardContextual"/>
+            </w:rPr>
+          </w:pPr>
+          <w:hyperlink w:anchor="_Toc159199130" w:history="1">
+            <w:r>
+              <w:rPr>
+                <w:rStyle w:val="Hyperlink"/>
+                <w:rFonts w:ascii="Times New Roman" w:hAnsi="Times New Roman" w:cs="Times New Roman"/>
+                <w:noProof/>
+              </w:rPr>
+              <w:t>4.1.</w:t>
+            </w:r>
+            <w:r>
+              <w:rPr>
+                <w:rFonts w:eastAsiaTheme="minorEastAsia"/>
+                <w:noProof/>
+                <w:kern w:val="2"/>
+                <w14:ligatures w14:val="standardContextual"/>
+              </w:rPr>
+              <w:tab/>
+            </w:r>
+            <w:r>
+              <w:rPr>
+                <w:rStyle w:val="Hyperlink"/>
+                <w:noProof/>
+              </w:rPr>
+              <w:t>Load Testing</w:t>
+            </w:r>
+            <w:r>
+              <w:rPr>
+                <w:noProof/>
+                <w:webHidden/>
+              </w:rPr>
+              <w:tab/>
+            </w:r>
+            <w:r>
+              <w:rPr>
+                <w:noProof/>
+                <w:webHidden/>
+              </w:rPr>
+              <w:fldChar w:fldCharType="begin"/>
+            </w:r>
+            <w:r>
+              <w:rPr>
+                <w:noProof/>
+                <w:webHidden/>
+              </w:rPr>
+              <w:instrText xml:space="preserve"> PAGEREF _Toc159199130 \h </w:instrText>
+            </w:r>
+            <w:r>
+              <w:rPr>
+                <w:noProof/>
+                <w:webHidden/>
+              </w:rPr>
+            </w:r>
+            <w:r>
+              <w:rPr>
+                <w:noProof/>
+                <w:webHidden/>
+              </w:rPr>
+              <w:fldChar w:fldCharType="separate"/>
+            </w:r>
+            <w:r>
+              <w:rPr>
+                <w:noProof/>
+                <w:webHidden/>
+              </w:rPr>
+              <w:t>7</w:t>
+            </w:r>
+            <w:r>
+              <w:rPr>
+                <w:noProof/>
+                <w:webHidden/>
+              </w:rPr>
+              <w:fldChar w:fldCharType="end"/>
+            </w:r>
+          </w:hyperlink>
+        </w:p>
+        <w:p>
+          <w:pPr>
+            <w:pStyle w:val="TOC2"/>
+            <w:tabs>
+              <w:tab w:val="left" w:pos="880"/>
+              <w:tab w:val="right" w:leader="dot" w:pos="9350"/>
+            </w:tabs>
+            <w:rPr>
+              <w:rFonts w:eastAsiaTheme="minorEastAsia"/>
+              <w:noProof/>
+              <w:kern w:val="2"/>
+              <w14:ligatures w14:val="standardContextual"/>
+            </w:rPr>
+          </w:pPr>
+          <w:hyperlink w:anchor="_Toc159199131" w:history="1">
+            <w:r>
+              <w:rPr>
+                <w:rStyle w:val="Hyperlink"/>
+                <w:noProof/>
+              </w:rPr>
+              <w:t>4.2.</w:t>
+            </w:r>
+            <w:r>
+              <w:rPr>
+                <w:rFonts w:eastAsiaTheme="minorEastAsia"/>
+                <w:noProof/>
+                <w:kern w:val="2"/>
+                <w14:ligatures w14:val="standardContextual"/>
+              </w:rPr>
+              <w:tab/>
+            </w:r>
+            <w:r>
+              <w:rPr>
+                <w:rStyle w:val="Hyperlink"/>
+                <w:noProof/>
+              </w:rPr>
+              <w:t>Stress Testing</w:t>
+            </w:r>
+            <w:r>
+              <w:rPr>
+                <w:noProof/>
+                <w:webHidden/>
+              </w:rPr>
+              <w:tab/>
+            </w:r>
+            <w:r>
+              <w:rPr>
+                <w:noProof/>
+                <w:webHidden/>
+              </w:rPr>
+              <w:fldChar w:fldCharType="begin"/>
+            </w:r>
+            <w:r>
+              <w:rPr>
+                <w:noProof/>
+                <w:webHidden/>
+              </w:rPr>
+              <w:instrText xml:space="preserve"> PAGEREF _Toc159199131 \h </w:instrText>
+            </w:r>
+            <w:r>
+              <w:rPr>
+                <w:noProof/>
+                <w:webHidden/>
+              </w:rPr>
+            </w:r>
+            <w:r>
+              <w:rPr>
+                <w:noProof/>
+                <w:webHidden/>
+              </w:rPr>
+              <w:fldChar w:fldCharType="separate"/>
+            </w:r>
+            <w:r>
+              <w:rPr>
+                <w:noProof/>
+                <w:webHidden/>
+              </w:rPr>
+              <w:t>7</w:t>
+            </w:r>
+            <w:r>
+              <w:rPr>
+                <w:noProof/>
+                <w:webHidden/>
+              </w:rPr>
+              <w:fldChar w:fldCharType="end"/>
+            </w:r>
+          </w:hyperlink>
+        </w:p>
+        <w:p>
+          <w:pPr>
+            <w:pStyle w:val="TOC2"/>
+            <w:tabs>
+              <w:tab w:val="left" w:pos="880"/>
+              <w:tab w:val="right" w:leader="dot" w:pos="9350"/>
+            </w:tabs>
+            <w:rPr>
+              <w:rFonts w:eastAsiaTheme="minorEastAsia"/>
+              <w:noProof/>
+              <w:kern w:val="2"/>
+              <w14:ligatures w14:val="standardContextual"/>
+            </w:rPr>
+          </w:pPr>
+          <w:hyperlink w:anchor="_Toc159199132" w:history="1">
+            <w:r>
+              <w:rPr>
+                <w:rStyle w:val="Hyperlink"/>
+                <w:noProof/>
+              </w:rPr>
+              <w:t>4.3.</w:t>
+            </w:r>
+            <w:r>
+              <w:rPr>
+                <w:rFonts w:eastAsiaTheme="minorEastAsia"/>
+                <w:noProof/>
+                <w:kern w:val="2"/>
+                <w14:ligatures w14:val="standardContextual"/>
+              </w:rPr>
+              <w:tab/>
+            </w:r>
+            <w:r>
+              <w:rPr>
+                <w:rStyle w:val="Hyperlink"/>
+                <w:noProof/>
+              </w:rPr>
+              <w:t>Accessibility Testing</w:t>
+            </w:r>
+            <w:r>
+              <w:rPr>
+                <w:noProof/>
+                <w:webHidden/>
+              </w:rPr>
+              <w:tab/>
+            </w:r>
+            <w:r>
+              <w:rPr>
+                <w:noProof/>
+                <w:webHidden/>
+              </w:rPr>
+              <w:fldChar w:fldCharType="begin"/>
+            </w:r>
+            <w:r>
+              <w:rPr>
+                <w:noProof/>
+                <w:webHidden/>
+              </w:rPr>
+              <w:instrText xml:space="preserve"> PAGEREF _Toc159199132 \h </w:instrText>
+            </w:r>
+            <w:r>
+              <w:rPr>
+                <w:noProof/>
+                <w:webHidden/>
+              </w:rPr>
+            </w:r>
+            <w:r>
+              <w:rPr>
+                <w:noProof/>
+                <w:webHidden/>
+              </w:rPr>
+              <w:fldChar w:fldCharType="separate"/>
+            </w:r>
+            <w:r>
+              <w:rPr>
+                <w:noProof/>
+                <w:webHidden/>
+              </w:rPr>
+              <w:t>9</w:t>
             </w:r>
             <w:r>
               <w:rPr>
@@ -2273,19 +2460,17 @@
           <w:pPr>
             <w:pStyle w:val="TOC1"/>
             <w:tabs>
-              <w:tab w:val="left" w:pos="480"/>
+              <w:tab w:val="left" w:pos="440"/>
               <w:tab w:val="right" w:leader="dot" w:pos="9350"/>
             </w:tabs>
             <w:rPr>
               <w:rFonts w:eastAsiaTheme="minorEastAsia"/>
               <w:noProof/>
               <w:kern w:val="2"/>
-              <w:sz w:val="24"/>
-              <w:szCs w:val="24"/>
               <w14:ligatures w14:val="standardContextual"/>
             </w:rPr>
           </w:pPr>
-          <w:hyperlink w:anchor="_Toc159016502" w:history="1">
+          <w:hyperlink w:anchor="_Toc159199133" w:history="1">
             <w:r>
               <w:rPr>
                 <w:rStyle w:val="Hyperlink"/>
@@ -2298,8 +2483,6 @@
                 <w:rFonts w:eastAsiaTheme="minorEastAsia"/>
                 <w:noProof/>
                 <w:kern w:val="2"/>
-                <w:sz w:val="24"/>
-                <w:szCs w:val="24"/>
                 <w14:ligatures w14:val="standardContextual"/>
               </w:rPr>
               <w:tab/>
@@ -2330,7 +2513,7 @@
                 <w:noProof/>
                 <w:webHidden/>
               </w:rPr>
-              <w:instrText xml:space="preserve"> PAGEREF _Toc159016502 \h </w:instrText>
+              <w:instrText xml:space="preserve"> PAGEREF _Toc159199133 \h </w:instrText>
             </w:r>
             <w:r>
               <w:rPr>
@@ -2350,7 +2533,7 @@
                 <w:noProof/>
                 <w:webHidden/>
               </w:rPr>
-              <w:t>7</w:t>
+              <w:t>9</w:t>
             </w:r>
             <w:r>
               <w:rPr>
@@ -2362,21 +2545,11 @@
           </w:hyperlink>
         </w:p>
         <w:p>
-          <w:pPr>
-            <w:spacing w:line="240" w:lineRule="auto"/>
+          <w:r>
             <w:rPr>
-              <w:rFonts w:ascii="Times New Roman" w:hAnsi="Times New Roman" w:cs="Times New Roman"/>
               <w:b/>
               <w:bCs/>
-              <w:lang w:val="sq-AL"/>
-            </w:rPr>
-          </w:pPr>
-          <w:r>
-            <w:rPr>
-              <w:rFonts w:ascii="Times New Roman" w:hAnsi="Times New Roman" w:cs="Times New Roman"/>
-              <w:b/>
-              <w:bCs/>
-              <w:lang w:val="sq-AL"/>
+              <w:noProof/>
             </w:rPr>
             <w:fldChar w:fldCharType="end"/>
           </w:r>
@@ -2483,20 +2656,6 @@
     </w:p>
     <w:p>
       <w:pPr>
-        <w:rPr>
-          <w:rFonts w:ascii="Times New Roman" w:hAnsi="Times New Roman" w:cs="Times New Roman"/>
-        </w:rPr>
-      </w:pPr>
-    </w:p>
-    <w:p>
-      <w:pPr>
-        <w:rPr>
-          <w:rFonts w:ascii="Times New Roman" w:hAnsi="Times New Roman" w:cs="Times New Roman"/>
-        </w:rPr>
-      </w:pPr>
-    </w:p>
-    <w:p>
-      <w:pPr>
         <w:pStyle w:val="Heading1"/>
         <w:numPr>
           <w:ilvl w:val="0"/>
@@ -2514,7 +2673,7 @@
         </w:rPr>
         <w:t xml:space="preserve"> </w:t>
       </w:r>
-      <w:bookmarkStart w:id="0" w:name="_Toc159016490"/>
+      <w:bookmarkStart w:id="0" w:name="_Toc159199118"/>
       <w:r>
         <w:rPr>
           <w:rFonts w:ascii="Times New Roman" w:hAnsi="Times New Roman" w:cs="Times New Roman"/>
@@ -2528,30 +2687,33 @@
     </w:p>
     <w:p>
       <w:pPr>
+        <w:ind w:left="360"/>
         <w:jc w:val="both"/>
         <w:rPr>
           <w:rFonts w:ascii="Times New Roman" w:hAnsi="Times New Roman" w:cs="Times New Roman"/>
-          <w:sz w:val="24"/>
-          <w:szCs w:val="24"/>
-        </w:rPr>
-      </w:pPr>
-      <w:r>
-        <w:rPr>
-          <w:rFonts w:ascii="Times New Roman" w:hAnsi="Times New Roman" w:cs="Times New Roman"/>
-          <w:sz w:val="24"/>
-          <w:szCs w:val="24"/>
+        </w:rPr>
+      </w:pPr>
+      <w:r>
+        <w:rPr>
+          <w:rFonts w:ascii="Times New Roman" w:hAnsi="Times New Roman" w:cs="Times New Roman"/>
         </w:rPr>
         <w:t>Testing, in the context of software development, refers to the process of evaluating a system or application to identify any disparities between expected and actual outcomes. The primary goal of testing is to ensure that the software meets specified requirements, functions accurately, and provides a satisfactory user experience. Testing encompasses various activities and techniques designed to uncover defects, faults, or weaknesses in software products.</w:t>
       </w:r>
       <w:r>
         <w:rPr>
           <w:rFonts w:ascii="Times New Roman" w:hAnsi="Times New Roman" w:cs="Times New Roman"/>
-          <w:sz w:val="24"/>
-          <w:szCs w:val="24"/>
         </w:rPr>
         <w:br/>
         <w:t>This documentation outlines the process and results of functional testing conducted on zka-rks.org. Functional testing is essential to ensure that the webpage meets its specified requirements and provides a satisfactory user experience.</w:t>
       </w:r>
+    </w:p>
+    <w:p>
+      <w:pPr>
+        <w:jc w:val="both"/>
+        <w:rPr>
+          <w:rFonts w:ascii="Times New Roman" w:hAnsi="Times New Roman" w:cs="Times New Roman"/>
+        </w:rPr>
+      </w:pPr>
     </w:p>
     <w:p>
       <w:pPr>
@@ -2576,7 +2738,7 @@
         </w:rPr>
         <w:t xml:space="preserve"> </w:t>
       </w:r>
-      <w:bookmarkStart w:id="1" w:name="_Toc159016491"/>
+      <w:bookmarkStart w:id="1" w:name="_Toc159199119"/>
       <w:r>
         <w:rPr>
           <w:rFonts w:ascii="Times New Roman" w:hAnsi="Times New Roman" w:cs="Times New Roman"/>
@@ -2593,15 +2755,11 @@
         <w:ind w:left="360"/>
         <w:rPr>
           <w:rFonts w:ascii="Times New Roman" w:hAnsi="Times New Roman" w:cs="Times New Roman"/>
-          <w:sz w:val="24"/>
-          <w:szCs w:val="24"/>
-        </w:rPr>
-      </w:pPr>
-      <w:r>
-        <w:rPr>
-          <w:rFonts w:ascii="Times New Roman" w:hAnsi="Times New Roman" w:cs="Times New Roman"/>
-          <w:sz w:val="24"/>
-          <w:szCs w:val="24"/>
+        </w:rPr>
+      </w:pPr>
+      <w:r>
+        <w:rPr>
+          <w:rFonts w:ascii="Times New Roman" w:hAnsi="Times New Roman" w:cs="Times New Roman"/>
         </w:rPr>
         <w:t>There are several aspects related to testing, some of the key ones include:</w:t>
       </w:r>
@@ -2620,16 +2778,7 @@
           <w:szCs w:val="28"/>
         </w:rPr>
       </w:pPr>
-      <w:r>
-        <w:rPr>
-          <w:rFonts w:ascii="Times New Roman" w:hAnsi="Times New Roman" w:cs="Times New Roman"/>
-          <w:color w:val="auto"/>
-          <w:sz w:val="28"/>
-          <w:szCs w:val="28"/>
-        </w:rPr>
-        <w:t xml:space="preserve"> </w:t>
-      </w:r>
-      <w:bookmarkStart w:id="2" w:name="_Toc159016492"/>
+      <w:bookmarkStart w:id="2" w:name="_Toc159199120"/>
       <w:r>
         <w:rPr>
           <w:rFonts w:ascii="Times New Roman" w:hAnsi="Times New Roman" w:cs="Times New Roman"/>
@@ -2651,15 +2800,11 @@
         <w:jc w:val="both"/>
         <w:rPr>
           <w:rFonts w:ascii="Times New Roman" w:hAnsi="Times New Roman" w:cs="Times New Roman"/>
-          <w:sz w:val="24"/>
-          <w:szCs w:val="24"/>
-        </w:rPr>
-      </w:pPr>
-      <w:r>
-        <w:rPr>
-          <w:rFonts w:ascii="Times New Roman" w:hAnsi="Times New Roman" w:cs="Times New Roman"/>
-          <w:sz w:val="24"/>
-          <w:szCs w:val="24"/>
+        </w:rPr>
+      </w:pPr>
+      <w:r>
+        <w:rPr>
+          <w:rFonts w:ascii="Times New Roman" w:hAnsi="Times New Roman" w:cs="Times New Roman"/>
         </w:rPr>
         <w:t>Functional Testing: Focuses on verifying that the software operates according to specified requirements. It includes testing the functions, features, and individual interactions within the software.</w:t>
       </w:r>
@@ -2674,15 +2819,11 @@
         <w:jc w:val="both"/>
         <w:rPr>
           <w:rFonts w:ascii="Times New Roman" w:hAnsi="Times New Roman" w:cs="Times New Roman"/>
-          <w:sz w:val="24"/>
-          <w:szCs w:val="24"/>
-        </w:rPr>
-      </w:pPr>
-      <w:r>
-        <w:rPr>
-          <w:rFonts w:ascii="Times New Roman" w:hAnsi="Times New Roman" w:cs="Times New Roman"/>
-          <w:sz w:val="24"/>
-          <w:szCs w:val="24"/>
+        </w:rPr>
+      </w:pPr>
+      <w:r>
+        <w:rPr>
+          <w:rFonts w:ascii="Times New Roman" w:hAnsi="Times New Roman" w:cs="Times New Roman"/>
         </w:rPr>
         <w:t>Non-functional Testing: Evaluates aspects of the software beyond its basic functionality, such as performance, usability, security, reliability, and compatibility.</w:t>
       </w:r>
@@ -2697,15 +2838,11 @@
         <w:jc w:val="both"/>
         <w:rPr>
           <w:rFonts w:ascii="Times New Roman" w:hAnsi="Times New Roman" w:cs="Times New Roman"/>
-          <w:sz w:val="24"/>
-          <w:szCs w:val="24"/>
-        </w:rPr>
-      </w:pPr>
-      <w:r>
-        <w:rPr>
-          <w:rFonts w:ascii="Times New Roman" w:hAnsi="Times New Roman" w:cs="Times New Roman"/>
-          <w:sz w:val="24"/>
-          <w:szCs w:val="24"/>
+        </w:rPr>
+      </w:pPr>
+      <w:r>
+        <w:rPr>
+          <w:rFonts w:ascii="Times New Roman" w:hAnsi="Times New Roman" w:cs="Times New Roman"/>
         </w:rPr>
         <w:t>Manual Testing: Testing performed by human testers who execute test cases manually without using automation tools.</w:t>
       </w:r>
@@ -2720,15 +2857,11 @@
         <w:jc w:val="both"/>
         <w:rPr>
           <w:rFonts w:ascii="Times New Roman" w:hAnsi="Times New Roman" w:cs="Times New Roman"/>
-          <w:sz w:val="24"/>
-          <w:szCs w:val="24"/>
-        </w:rPr>
-      </w:pPr>
-      <w:r>
-        <w:rPr>
-          <w:rFonts w:ascii="Times New Roman" w:hAnsi="Times New Roman" w:cs="Times New Roman"/>
-          <w:sz w:val="24"/>
-          <w:szCs w:val="24"/>
+        </w:rPr>
+      </w:pPr>
+      <w:r>
+        <w:rPr>
+          <w:rFonts w:ascii="Times New Roman" w:hAnsi="Times New Roman" w:cs="Times New Roman"/>
         </w:rPr>
         <w:t>Automated Testing: Testing involves the use of automation tools to execute test cases, compare actual results with expected results, and generate test reports.</w:t>
       </w:r>
@@ -2757,7 +2890,7 @@
         </w:rPr>
         <w:t xml:space="preserve"> </w:t>
       </w:r>
-      <w:bookmarkStart w:id="3" w:name="_Toc159016493"/>
+      <w:bookmarkStart w:id="3" w:name="_Toc159199121"/>
       <w:r>
         <w:rPr>
           <w:rFonts w:ascii="Times New Roman" w:hAnsi="Times New Roman" w:cs="Times New Roman"/>
@@ -2779,15 +2912,11 @@
         <w:jc w:val="both"/>
         <w:rPr>
           <w:rFonts w:ascii="Times New Roman" w:hAnsi="Times New Roman" w:cs="Times New Roman"/>
-          <w:sz w:val="24"/>
-          <w:szCs w:val="24"/>
-        </w:rPr>
-      </w:pPr>
-      <w:r>
-        <w:rPr>
-          <w:rFonts w:ascii="Times New Roman" w:hAnsi="Times New Roman" w:cs="Times New Roman"/>
-          <w:sz w:val="24"/>
-          <w:szCs w:val="24"/>
+        </w:rPr>
+      </w:pPr>
+      <w:r>
+        <w:rPr>
+          <w:rFonts w:ascii="Times New Roman" w:hAnsi="Times New Roman" w:cs="Times New Roman"/>
         </w:rPr>
         <w:t>Unit Testing: Testing of individual components or modules of the software to ensure they function properly in isolation.</w:t>
       </w:r>
@@ -2802,15 +2931,11 @@
         <w:jc w:val="both"/>
         <w:rPr>
           <w:rFonts w:ascii="Times New Roman" w:hAnsi="Times New Roman" w:cs="Times New Roman"/>
-          <w:sz w:val="24"/>
-          <w:szCs w:val="24"/>
-        </w:rPr>
-      </w:pPr>
-      <w:r>
-        <w:rPr>
-          <w:rFonts w:ascii="Times New Roman" w:hAnsi="Times New Roman" w:cs="Times New Roman"/>
-          <w:sz w:val="24"/>
-          <w:szCs w:val="24"/>
+        </w:rPr>
+      </w:pPr>
+      <w:r>
+        <w:rPr>
+          <w:rFonts w:ascii="Times New Roman" w:hAnsi="Times New Roman" w:cs="Times New Roman"/>
         </w:rPr>
         <w:t>Integration Testing: Testing of interactions between different modules or components to ensure they function together as expected.</w:t>
       </w:r>
@@ -2825,17 +2950,27 @@
         <w:jc w:val="both"/>
         <w:rPr>
           <w:rFonts w:ascii="Times New Roman" w:hAnsi="Times New Roman" w:cs="Times New Roman"/>
-          <w:sz w:val="24"/>
-          <w:szCs w:val="24"/>
-        </w:rPr>
-      </w:pPr>
-      <w:r>
-        <w:rPr>
-          <w:rFonts w:ascii="Times New Roman" w:hAnsi="Times New Roman" w:cs="Times New Roman"/>
-          <w:sz w:val="24"/>
-          <w:szCs w:val="24"/>
-        </w:rPr>
-        <w:t>System Testing: Testing of the entire system or application as a whole to verify that it meets specified requirements.</w:t>
+        </w:rPr>
+      </w:pPr>
+      <w:r>
+        <w:rPr>
+          <w:rFonts w:ascii="Times New Roman" w:hAnsi="Times New Roman" w:cs="Times New Roman"/>
+        </w:rPr>
+        <w:t xml:space="preserve">System Testing: Testing of the entire system or application </w:t>
+      </w:r>
+      <w:proofErr w:type="gramStart"/>
+      <w:r>
+        <w:rPr>
+          <w:rFonts w:ascii="Times New Roman" w:hAnsi="Times New Roman" w:cs="Times New Roman"/>
+        </w:rPr>
+        <w:t>as a whole to</w:t>
+      </w:r>
+      <w:proofErr w:type="gramEnd"/>
+      <w:r>
+        <w:rPr>
+          <w:rFonts w:ascii="Times New Roman" w:hAnsi="Times New Roman" w:cs="Times New Roman"/>
+        </w:rPr>
+        <w:t xml:space="preserve"> verify that it meets specified requirements.</w:t>
       </w:r>
     </w:p>
     <w:p>
@@ -2848,15 +2983,11 @@
         <w:jc w:val="both"/>
         <w:rPr>
           <w:rFonts w:ascii="Times New Roman" w:hAnsi="Times New Roman" w:cs="Times New Roman"/>
-          <w:sz w:val="24"/>
-          <w:szCs w:val="24"/>
-        </w:rPr>
-      </w:pPr>
-      <w:r>
-        <w:rPr>
-          <w:rFonts w:ascii="Times New Roman" w:hAnsi="Times New Roman" w:cs="Times New Roman"/>
-          <w:sz w:val="24"/>
-          <w:szCs w:val="24"/>
+        </w:rPr>
+      </w:pPr>
+      <w:r>
+        <w:rPr>
+          <w:rFonts w:ascii="Times New Roman" w:hAnsi="Times New Roman" w:cs="Times New Roman"/>
         </w:rPr>
         <w:t>Acceptance Testing: Testing conducted to determine whether a system meets acceptance criteria and satisfies the needs of stakeholders.</w:t>
       </w:r>
@@ -2876,7 +3007,7 @@
           <w:szCs w:val="28"/>
         </w:rPr>
       </w:pPr>
-      <w:bookmarkStart w:id="4" w:name="_Toc159016494"/>
+      <w:bookmarkStart w:id="4" w:name="_Toc159199122"/>
       <w:r>
         <w:rPr>
           <w:rFonts w:ascii="Times New Roman" w:hAnsi="Times New Roman" w:cs="Times New Roman"/>
@@ -2898,15 +3029,11 @@
         <w:jc w:val="both"/>
         <w:rPr>
           <w:rFonts w:ascii="Times New Roman" w:hAnsi="Times New Roman" w:cs="Times New Roman"/>
-          <w:sz w:val="24"/>
-          <w:szCs w:val="24"/>
-        </w:rPr>
-      </w:pPr>
-      <w:r>
-        <w:rPr>
-          <w:rFonts w:ascii="Times New Roman" w:hAnsi="Times New Roman" w:cs="Times New Roman"/>
-          <w:sz w:val="24"/>
-          <w:szCs w:val="24"/>
+        </w:rPr>
+      </w:pPr>
+      <w:r>
+        <w:rPr>
+          <w:rFonts w:ascii="Times New Roman" w:hAnsi="Times New Roman" w:cs="Times New Roman"/>
         </w:rPr>
         <w:t>Test Planning: Defining the objectives of testing, purpose, strategies, and necessary resources for testing.</w:t>
       </w:r>
@@ -2921,17 +3048,12 @@
         <w:jc w:val="both"/>
         <w:rPr>
           <w:rFonts w:ascii="Times New Roman" w:hAnsi="Times New Roman" w:cs="Times New Roman"/>
-          <w:sz w:val="24"/>
-          <w:szCs w:val="24"/>
-        </w:rPr>
-      </w:pPr>
-      <w:r>
-        <w:rPr>
-          <w:rFonts w:ascii="Times New Roman" w:hAnsi="Times New Roman" w:cs="Times New Roman"/>
-          <w:sz w:val="24"/>
-          <w:szCs w:val="24"/>
-        </w:rPr>
-        <w:lastRenderedPageBreak/>
+        </w:rPr>
+      </w:pPr>
+      <w:r>
+        <w:rPr>
+          <w:rFonts w:ascii="Times New Roman" w:hAnsi="Times New Roman" w:cs="Times New Roman"/>
+        </w:rPr>
         <w:t>Test Design: Creating test cases, test scenarios, and test data based on requirements and specifications.</w:t>
       </w:r>
     </w:p>
@@ -2945,16 +3067,13 @@
         <w:jc w:val="both"/>
         <w:rPr>
           <w:rFonts w:ascii="Times New Roman" w:hAnsi="Times New Roman" w:cs="Times New Roman"/>
-          <w:sz w:val="24"/>
-          <w:szCs w:val="24"/>
-        </w:rPr>
-      </w:pPr>
-      <w:r>
-        <w:rPr>
-          <w:rFonts w:ascii="Times New Roman" w:hAnsi="Times New Roman" w:cs="Times New Roman"/>
-          <w:sz w:val="24"/>
-          <w:szCs w:val="24"/>
-        </w:rPr>
+        </w:rPr>
+      </w:pPr>
+      <w:r>
+        <w:rPr>
+          <w:rFonts w:ascii="Times New Roman" w:hAnsi="Times New Roman" w:cs="Times New Roman"/>
+        </w:rPr>
+        <w:lastRenderedPageBreak/>
         <w:t>Test Execution: Execution of test cases, analysis of results, and reporting of defects or issues found during testing.</w:t>
       </w:r>
     </w:p>
@@ -2975,10 +3094,16 @@
       <w:r>
         <w:rPr>
           <w:rFonts w:ascii="Times New Roman" w:hAnsi="Times New Roman" w:cs="Times New Roman"/>
+        </w:rPr>
+        <w:t>Test Reporting: Documenting test results, generating test reports, and communicating findings to stakeholders</w:t>
+      </w:r>
+      <w:r>
+        <w:rPr>
+          <w:rFonts w:ascii="Times New Roman" w:hAnsi="Times New Roman" w:cs="Times New Roman"/>
           <w:sz w:val="24"/>
           <w:szCs w:val="24"/>
         </w:rPr>
-        <w:t>Test Reporting: Documenting test results, generating test reports, and communicating findings to stakeholders.</w:t>
+        <w:t>.</w:t>
       </w:r>
     </w:p>
     <w:p>
@@ -3014,7 +3139,7 @@
         </w:rPr>
         <w:t xml:space="preserve"> </w:t>
       </w:r>
-      <w:bookmarkStart w:id="5" w:name="_Toc159016495"/>
+      <w:bookmarkStart w:id="5" w:name="_Toc159199123"/>
       <w:r>
         <w:rPr>
           <w:rFonts w:ascii="Times New Roman" w:hAnsi="Times New Roman" w:cs="Times New Roman"/>
@@ -3040,7 +3165,7 @@
           <w:szCs w:val="28"/>
         </w:rPr>
       </w:pPr>
-      <w:bookmarkStart w:id="6" w:name="_Toc159016496"/>
+      <w:bookmarkStart w:id="6" w:name="_Toc159199124"/>
       <w:r>
         <w:rPr>
           <w:rFonts w:ascii="Times New Roman" w:hAnsi="Times New Roman" w:cs="Times New Roman"/>
@@ -3061,15 +3186,11 @@
         </w:numPr>
         <w:rPr>
           <w:rFonts w:ascii="Times New Roman" w:hAnsi="Times New Roman" w:cs="Times New Roman"/>
-          <w:sz w:val="24"/>
-          <w:szCs w:val="24"/>
-        </w:rPr>
-      </w:pPr>
-      <w:r>
-        <w:rPr>
-          <w:rFonts w:ascii="Times New Roman" w:hAnsi="Times New Roman" w:cs="Times New Roman"/>
-          <w:sz w:val="24"/>
-          <w:szCs w:val="24"/>
+        </w:rPr>
+      </w:pPr>
+      <w:r>
+        <w:rPr>
+          <w:rFonts w:ascii="Times New Roman" w:hAnsi="Times New Roman" w:cs="Times New Roman"/>
         </w:rPr>
         <w:t>Navigation Testing: Verify navigation links and menus across the webpage.</w:t>
       </w:r>
@@ -3083,15 +3204,11 @@
         </w:numPr>
         <w:rPr>
           <w:rFonts w:ascii="Times New Roman" w:hAnsi="Times New Roman" w:cs="Times New Roman"/>
-          <w:sz w:val="24"/>
-          <w:szCs w:val="24"/>
-        </w:rPr>
-      </w:pPr>
-      <w:r>
-        <w:rPr>
-          <w:rFonts w:ascii="Times New Roman" w:hAnsi="Times New Roman" w:cs="Times New Roman"/>
-          <w:sz w:val="24"/>
-          <w:szCs w:val="24"/>
+        </w:rPr>
+      </w:pPr>
+      <w:r>
+        <w:rPr>
+          <w:rFonts w:ascii="Times New Roman" w:hAnsi="Times New Roman" w:cs="Times New Roman"/>
         </w:rPr>
         <w:t>Form Submission Testing: Test form submission functionalities, including validation and error handling.</w:t>
       </w:r>
@@ -3105,15 +3222,11 @@
         </w:numPr>
         <w:rPr>
           <w:rFonts w:ascii="Times New Roman" w:hAnsi="Times New Roman" w:cs="Times New Roman"/>
-          <w:sz w:val="24"/>
-          <w:szCs w:val="24"/>
-        </w:rPr>
-      </w:pPr>
-      <w:r>
-        <w:rPr>
-          <w:rFonts w:ascii="Times New Roman" w:hAnsi="Times New Roman" w:cs="Times New Roman"/>
-          <w:sz w:val="24"/>
-          <w:szCs w:val="24"/>
+        </w:rPr>
+      </w:pPr>
+      <w:r>
+        <w:rPr>
+          <w:rFonts w:ascii="Times New Roman" w:hAnsi="Times New Roman" w:cs="Times New Roman"/>
         </w:rPr>
         <w:t>Content Display Testing: Ensure all content, images, and multimedia elements load correctly.</w:t>
       </w:r>
@@ -3127,15 +3240,11 @@
         </w:numPr>
         <w:rPr>
           <w:rFonts w:ascii="Times New Roman" w:hAnsi="Times New Roman" w:cs="Times New Roman"/>
-          <w:sz w:val="24"/>
-          <w:szCs w:val="24"/>
-        </w:rPr>
-      </w:pPr>
-      <w:r>
-        <w:rPr>
-          <w:rFonts w:ascii="Times New Roman" w:hAnsi="Times New Roman" w:cs="Times New Roman"/>
-          <w:sz w:val="24"/>
-          <w:szCs w:val="24"/>
+        </w:rPr>
+      </w:pPr>
+      <w:r>
+        <w:rPr>
+          <w:rFonts w:ascii="Times New Roman" w:hAnsi="Times New Roman" w:cs="Times New Roman"/>
         </w:rPr>
         <w:t>Search Functionality Testing: Validate search functionalities and search result displays.</w:t>
       </w:r>
@@ -3149,15 +3258,11 @@
         </w:numPr>
         <w:rPr>
           <w:rFonts w:ascii="Times New Roman" w:hAnsi="Times New Roman" w:cs="Times New Roman"/>
-          <w:sz w:val="24"/>
-          <w:szCs w:val="24"/>
-        </w:rPr>
-      </w:pPr>
-      <w:r>
-        <w:rPr>
-          <w:rFonts w:ascii="Times New Roman" w:hAnsi="Times New Roman" w:cs="Times New Roman"/>
-          <w:sz w:val="24"/>
-          <w:szCs w:val="24"/>
+        </w:rPr>
+      </w:pPr>
+      <w:r>
+        <w:rPr>
+          <w:rFonts w:ascii="Times New Roman" w:hAnsi="Times New Roman" w:cs="Times New Roman"/>
         </w:rPr>
         <w:t>Language Localization Testing: Test language options and ensure content displays correctly in different languages.</w:t>
       </w:r>
@@ -3183,7 +3288,7 @@
           <w:szCs w:val="28"/>
         </w:rPr>
       </w:pPr>
-      <w:bookmarkStart w:id="7" w:name="_Toc159016497"/>
+      <w:bookmarkStart w:id="7" w:name="_Toc159199125"/>
       <w:r>
         <w:rPr>
           <w:rFonts w:ascii="Times New Roman" w:hAnsi="Times New Roman" w:cs="Times New Roman"/>
@@ -3204,15 +3309,11 @@
         </w:numPr>
         <w:rPr>
           <w:rFonts w:ascii="Times New Roman" w:hAnsi="Times New Roman" w:cs="Times New Roman"/>
-          <w:sz w:val="24"/>
-          <w:szCs w:val="24"/>
-        </w:rPr>
-      </w:pPr>
-      <w:r>
-        <w:rPr>
-          <w:rFonts w:ascii="Times New Roman" w:hAnsi="Times New Roman" w:cs="Times New Roman"/>
-          <w:sz w:val="24"/>
-          <w:szCs w:val="24"/>
+        </w:rPr>
+      </w:pPr>
+      <w:r>
+        <w:rPr>
+          <w:rFonts w:ascii="Times New Roman" w:hAnsi="Times New Roman" w:cs="Times New Roman"/>
         </w:rPr>
         <w:t>Objectives: Ensure the functionality, usability, and performance of zka-rks.org.</w:t>
       </w:r>
@@ -3226,15 +3327,11 @@
         </w:numPr>
         <w:rPr>
           <w:rFonts w:ascii="Times New Roman" w:hAnsi="Times New Roman" w:cs="Times New Roman"/>
-          <w:sz w:val="24"/>
-          <w:szCs w:val="24"/>
-        </w:rPr>
-      </w:pPr>
-      <w:r>
-        <w:rPr>
-          <w:rFonts w:ascii="Times New Roman" w:hAnsi="Times New Roman" w:cs="Times New Roman"/>
-          <w:sz w:val="24"/>
-          <w:szCs w:val="24"/>
+        </w:rPr>
+      </w:pPr>
+      <w:r>
+        <w:rPr>
+          <w:rFonts w:ascii="Times New Roman" w:hAnsi="Times New Roman" w:cs="Times New Roman"/>
         </w:rPr>
         <w:t>Scope: Functional testing of key features and functionalities.</w:t>
       </w:r>
@@ -3248,15 +3345,11 @@
         </w:numPr>
         <w:rPr>
           <w:rFonts w:ascii="Times New Roman" w:hAnsi="Times New Roman" w:cs="Times New Roman"/>
-          <w:sz w:val="24"/>
-          <w:szCs w:val="24"/>
-        </w:rPr>
-      </w:pPr>
-      <w:r>
-        <w:rPr>
-          <w:rFonts w:ascii="Times New Roman" w:hAnsi="Times New Roman" w:cs="Times New Roman"/>
-          <w:sz w:val="24"/>
-          <w:szCs w:val="24"/>
+        </w:rPr>
+      </w:pPr>
+      <w:r>
+        <w:rPr>
+          <w:rFonts w:ascii="Times New Roman" w:hAnsi="Times New Roman" w:cs="Times New Roman"/>
         </w:rPr>
         <w:t>Approach: Manual testing by a dedicated testing team.</w:t>
       </w:r>
@@ -3270,15 +3363,11 @@
         </w:numPr>
         <w:rPr>
           <w:rFonts w:ascii="Times New Roman" w:hAnsi="Times New Roman" w:cs="Times New Roman"/>
-          <w:sz w:val="24"/>
-          <w:szCs w:val="24"/>
-        </w:rPr>
-      </w:pPr>
-      <w:r>
-        <w:rPr>
-          <w:rFonts w:ascii="Times New Roman" w:hAnsi="Times New Roman" w:cs="Times New Roman"/>
-          <w:sz w:val="24"/>
-          <w:szCs w:val="24"/>
+        </w:rPr>
+      </w:pPr>
+      <w:r>
+        <w:rPr>
+          <w:rFonts w:ascii="Times New Roman" w:hAnsi="Times New Roman" w:cs="Times New Roman"/>
         </w:rPr>
         <w:t>Test Environment: Modern web browsers on different operating systems.</w:t>
       </w:r>
@@ -3292,17 +3381,27 @@
         </w:numPr>
         <w:rPr>
           <w:rFonts w:ascii="Times New Roman" w:hAnsi="Times New Roman" w:cs="Times New Roman"/>
-          <w:sz w:val="24"/>
-          <w:szCs w:val="24"/>
-        </w:rPr>
-      </w:pPr>
-      <w:r>
-        <w:rPr>
-          <w:rFonts w:ascii="Times New Roman" w:hAnsi="Times New Roman" w:cs="Times New Roman"/>
-          <w:sz w:val="24"/>
-          <w:szCs w:val="24"/>
-        </w:rPr>
-        <w:t>Test Schedule: Testing to be conducted over a specified time period.</w:t>
+        </w:rPr>
+      </w:pPr>
+      <w:r>
+        <w:rPr>
+          <w:rFonts w:ascii="Times New Roman" w:hAnsi="Times New Roman" w:cs="Times New Roman"/>
+        </w:rPr>
+        <w:t xml:space="preserve">Test Schedule: Testing to be conducted over a specified </w:t>
+      </w:r>
+      <w:proofErr w:type="gramStart"/>
+      <w:r>
+        <w:rPr>
+          <w:rFonts w:ascii="Times New Roman" w:hAnsi="Times New Roman" w:cs="Times New Roman"/>
+        </w:rPr>
+        <w:t>time period</w:t>
+      </w:r>
+      <w:proofErr w:type="gramEnd"/>
+      <w:r>
+        <w:rPr>
+          <w:rFonts w:ascii="Times New Roman" w:hAnsi="Times New Roman" w:cs="Times New Roman"/>
+        </w:rPr>
+        <w:t>.</w:t>
       </w:r>
     </w:p>
     <w:p>
@@ -3326,7 +3425,7 @@
           <w:szCs w:val="28"/>
         </w:rPr>
       </w:pPr>
-      <w:bookmarkStart w:id="8" w:name="_Toc159016498"/>
+      <w:bookmarkStart w:id="8" w:name="_Toc159199126"/>
       <w:r>
         <w:rPr>
           <w:rFonts w:ascii="Times New Roman" w:hAnsi="Times New Roman" w:cs="Times New Roman"/>
@@ -3347,15 +3446,11 @@
         </w:numPr>
         <w:rPr>
           <w:rFonts w:ascii="Times New Roman" w:hAnsi="Times New Roman" w:cs="Times New Roman"/>
-          <w:sz w:val="24"/>
-          <w:szCs w:val="24"/>
-        </w:rPr>
-      </w:pPr>
-      <w:r>
-        <w:rPr>
-          <w:rFonts w:ascii="Times New Roman" w:hAnsi="Times New Roman" w:cs="Times New Roman"/>
-          <w:sz w:val="24"/>
-          <w:szCs w:val="24"/>
+        </w:rPr>
+      </w:pPr>
+      <w:r>
+        <w:rPr>
+          <w:rFonts w:ascii="Times New Roman" w:hAnsi="Times New Roman" w:cs="Times New Roman"/>
         </w:rPr>
         <w:t>Test Objectives: Ensure functionality, usability, security, and performance.</w:t>
       </w:r>
@@ -3369,15 +3464,11 @@
         </w:numPr>
         <w:rPr>
           <w:rFonts w:ascii="Times New Roman" w:hAnsi="Times New Roman" w:cs="Times New Roman"/>
-          <w:sz w:val="24"/>
-          <w:szCs w:val="24"/>
-        </w:rPr>
-      </w:pPr>
-      <w:r>
-        <w:rPr>
-          <w:rFonts w:ascii="Times New Roman" w:hAnsi="Times New Roman" w:cs="Times New Roman"/>
-          <w:sz w:val="24"/>
-          <w:szCs w:val="24"/>
+        </w:rPr>
+      </w:pPr>
+      <w:r>
+        <w:rPr>
+          <w:rFonts w:ascii="Times New Roman" w:hAnsi="Times New Roman" w:cs="Times New Roman"/>
         </w:rPr>
         <w:t>Techniques: Black-box testing, exploratory testing, regression testing.</w:t>
       </w:r>
@@ -3391,15 +3482,11 @@
         </w:numPr>
         <w:rPr>
           <w:rFonts w:ascii="Times New Roman" w:hAnsi="Times New Roman" w:cs="Times New Roman"/>
-          <w:sz w:val="24"/>
-          <w:szCs w:val="24"/>
-        </w:rPr>
-      </w:pPr>
-      <w:r>
-        <w:rPr>
-          <w:rFonts w:ascii="Times New Roman" w:hAnsi="Times New Roman" w:cs="Times New Roman"/>
-          <w:sz w:val="24"/>
-          <w:szCs w:val="24"/>
+        </w:rPr>
+      </w:pPr>
+      <w:r>
+        <w:rPr>
+          <w:rFonts w:ascii="Times New Roman" w:hAnsi="Times New Roman" w:cs="Times New Roman"/>
         </w:rPr>
         <w:t>Test Coverage: Full coverage of key features and functionalities.</w:t>
       </w:r>
@@ -3413,15 +3500,11 @@
         </w:numPr>
         <w:rPr>
           <w:rFonts w:ascii="Times New Roman" w:hAnsi="Times New Roman" w:cs="Times New Roman"/>
-          <w:sz w:val="24"/>
-          <w:szCs w:val="24"/>
-        </w:rPr>
-      </w:pPr>
-      <w:r>
-        <w:rPr>
-          <w:rFonts w:ascii="Times New Roman" w:hAnsi="Times New Roman" w:cs="Times New Roman"/>
-          <w:sz w:val="24"/>
-          <w:szCs w:val="24"/>
+        </w:rPr>
+      </w:pPr>
+      <w:r>
+        <w:rPr>
+          <w:rFonts w:ascii="Times New Roman" w:hAnsi="Times New Roman" w:cs="Times New Roman"/>
         </w:rPr>
         <w:t>Risk Management: Identification and mitigation of potential risks.</w:t>
       </w:r>
@@ -3449,7 +3532,7 @@
           <w:szCs w:val="28"/>
         </w:rPr>
       </w:pPr>
-      <w:bookmarkStart w:id="9" w:name="_Toc159016499"/>
+      <w:bookmarkStart w:id="9" w:name="_Toc159199127"/>
       <w:r>
         <w:rPr>
           <w:rFonts w:ascii="Times New Roman" w:hAnsi="Times New Roman" w:cs="Times New Roman"/>
@@ -3472,16 +3555,12 @@
         <w:rPr>
           <w:rFonts w:ascii="Times New Roman" w:hAnsi="Times New Roman" w:cs="Times New Roman"/>
           <w:b/>
-          <w:sz w:val="24"/>
-          <w:szCs w:val="24"/>
         </w:rPr>
       </w:pPr>
       <w:r>
         <w:rPr>
           <w:rFonts w:ascii="Times New Roman" w:hAnsi="Times New Roman" w:cs="Times New Roman"/>
           <w:b/>
-          <w:sz w:val="24"/>
-          <w:szCs w:val="24"/>
         </w:rPr>
         <w:t>Navigate control in Home Page:</w:t>
       </w:r>
@@ -3496,15 +3575,11 @@
         <w:ind w:left="1800"/>
         <w:rPr>
           <w:rFonts w:ascii="Times New Roman" w:hAnsi="Times New Roman" w:cs="Times New Roman"/>
-          <w:sz w:val="24"/>
-          <w:szCs w:val="24"/>
-        </w:rPr>
-      </w:pPr>
-      <w:r>
-        <w:rPr>
-          <w:rFonts w:ascii="Times New Roman" w:hAnsi="Times New Roman" w:cs="Times New Roman"/>
-          <w:sz w:val="24"/>
-          <w:szCs w:val="24"/>
+        </w:rPr>
+      </w:pPr>
+      <w:r>
+        <w:rPr>
+          <w:rFonts w:ascii="Times New Roman" w:hAnsi="Times New Roman" w:cs="Times New Roman"/>
         </w:rPr>
         <w:t>Prerequisites: Open the webpage zka-rks.org in a modern web browser.</w:t>
       </w:r>
@@ -3514,24 +3589,17 @@
         <w:ind w:left="1440"/>
         <w:rPr>
           <w:rFonts w:ascii="Times New Roman" w:hAnsi="Times New Roman" w:cs="Times New Roman"/>
-          <w:sz w:val="24"/>
-          <w:szCs w:val="24"/>
-        </w:rPr>
-      </w:pPr>
-      <w:r>
-        <w:rPr>
-          <w:rFonts w:ascii="Times New Roman" w:hAnsi="Times New Roman" w:cs="Times New Roman"/>
-          <w:sz w:val="24"/>
-          <w:szCs w:val="24"/>
-        </w:rPr>
-        <w:lastRenderedPageBreak/>
+        </w:rPr>
+      </w:pPr>
+      <w:r>
+        <w:rPr>
+          <w:rFonts w:ascii="Times New Roman" w:hAnsi="Times New Roman" w:cs="Times New Roman"/>
+        </w:rPr>
         <w:t xml:space="preserve"> Expected: The webpage should open in a web browser without any issues.</w:t>
       </w:r>
       <w:r>
         <w:rPr>
           <w:rFonts w:ascii="Times New Roman" w:hAnsi="Times New Roman" w:cs="Times New Roman"/>
-          <w:sz w:val="24"/>
-          <w:szCs w:val="24"/>
         </w:rPr>
         <w:br/>
         <w:t xml:space="preserve">Actual: The webpage opened successfully as expected, </w:t>
@@ -3539,72 +3607,70 @@
       <w:r>
         <w:rPr>
           <w:rFonts w:ascii="Times New Roman" w:hAnsi="Times New Roman" w:cs="Times New Roman"/>
-          <w:sz w:val="24"/>
-          <w:szCs w:val="24"/>
         </w:rPr>
         <w:t>except the link to the “</w:t>
       </w:r>
-      <w:r>
-        <w:rPr>
-          <w:rFonts w:ascii="Times New Roman" w:hAnsi="Times New Roman" w:cs="Times New Roman"/>
-          <w:sz w:val="24"/>
-          <w:szCs w:val="24"/>
-        </w:rPr>
-        <w:t>Databaza e rekomandimeve</w:t>
-      </w:r>
-      <w:r>
-        <w:rPr>
-          <w:rFonts w:ascii="Times New Roman" w:hAnsi="Times New Roman" w:cs="Times New Roman"/>
-          <w:sz w:val="24"/>
-          <w:szCs w:val="24"/>
+      <w:proofErr w:type="spellStart"/>
+      <w:r>
+        <w:rPr>
+          <w:rFonts w:ascii="Times New Roman" w:hAnsi="Times New Roman" w:cs="Times New Roman"/>
+        </w:rPr>
+        <w:t>Databaza</w:t>
+      </w:r>
+      <w:proofErr w:type="spellEnd"/>
+      <w:r>
+        <w:rPr>
+          <w:rFonts w:ascii="Times New Roman" w:hAnsi="Times New Roman" w:cs="Times New Roman"/>
+        </w:rPr>
+        <w:t xml:space="preserve"> e </w:t>
+      </w:r>
+      <w:proofErr w:type="spellStart"/>
+      <w:r>
+        <w:rPr>
+          <w:rFonts w:ascii="Times New Roman" w:hAnsi="Times New Roman" w:cs="Times New Roman"/>
+        </w:rPr>
+        <w:t>rekomandimeve</w:t>
+      </w:r>
+      <w:proofErr w:type="spellEnd"/>
+      <w:r>
+        <w:rPr>
+          <w:rFonts w:ascii="Times New Roman" w:hAnsi="Times New Roman" w:cs="Times New Roman"/>
         </w:rPr>
         <w:t>”</w:t>
       </w:r>
       <w:r>
         <w:rPr>
           <w:rFonts w:ascii="Times New Roman" w:hAnsi="Times New Roman" w:cs="Times New Roman"/>
-          <w:sz w:val="24"/>
-          <w:szCs w:val="24"/>
         </w:rPr>
         <w:t xml:space="preserve"> wasn’t linked </w:t>
       </w:r>
       <w:r>
         <w:rPr>
           <w:rFonts w:ascii="Times New Roman" w:hAnsi="Times New Roman" w:cs="Times New Roman"/>
-          <w:sz w:val="24"/>
-          <w:szCs w:val="24"/>
         </w:rPr>
         <w:t>properly and</w:t>
       </w:r>
       <w:r>
         <w:rPr>
           <w:rFonts w:ascii="Times New Roman" w:hAnsi="Times New Roman" w:cs="Times New Roman"/>
-          <w:sz w:val="24"/>
-          <w:szCs w:val="24"/>
         </w:rPr>
         <w:t xml:space="preserve"> </w:t>
       </w:r>
       <w:r>
         <w:rPr>
           <w:rFonts w:ascii="Times New Roman" w:hAnsi="Times New Roman" w:cs="Times New Roman"/>
-          <w:sz w:val="24"/>
-          <w:szCs w:val="24"/>
         </w:rPr>
         <w:t xml:space="preserve">was </w:t>
       </w:r>
       <w:r>
         <w:rPr>
           <w:rFonts w:ascii="Times New Roman" w:hAnsi="Times New Roman" w:cs="Times New Roman"/>
-          <w:sz w:val="24"/>
-          <w:szCs w:val="24"/>
         </w:rPr>
         <w:t xml:space="preserve">forwarded </w:t>
       </w:r>
       <w:r>
         <w:rPr>
           <w:rFonts w:ascii="Times New Roman" w:hAnsi="Times New Roman" w:cs="Times New Roman"/>
-          <w:sz w:val="24"/>
-          <w:szCs w:val="24"/>
         </w:rPr>
         <w:t>to the main page.</w:t>
       </w:r>
@@ -3620,106 +3686,90 @@
         <w:rPr>
           <w:rFonts w:ascii="Times New Roman" w:hAnsi="Times New Roman" w:cs="Times New Roman"/>
           <w:b/>
-          <w:sz w:val="24"/>
-          <w:szCs w:val="24"/>
         </w:rPr>
       </w:pPr>
       <w:r>
         <w:rPr>
           <w:rFonts w:ascii="Times New Roman" w:hAnsi="Times New Roman" w:cs="Times New Roman"/>
           <w:b/>
-          <w:sz w:val="24"/>
-          <w:szCs w:val="24"/>
-        </w:rPr>
-        <w:t>Check functionality for search feature</w:t>
-      </w:r>
+        </w:rPr>
+        <w:t xml:space="preserve">Check functionality for search </w:t>
+      </w:r>
+      <w:proofErr w:type="gramStart"/>
+      <w:r>
+        <w:rPr>
+          <w:rFonts w:ascii="Times New Roman" w:hAnsi="Times New Roman" w:cs="Times New Roman"/>
+          <w:b/>
+        </w:rPr>
+        <w:t>feature</w:t>
+      </w:r>
+      <w:proofErr w:type="gramEnd"/>
     </w:p>
     <w:p>
       <w:pPr>
         <w:ind w:left="1440"/>
         <w:rPr>
           <w:rFonts w:ascii="Times New Roman" w:hAnsi="Times New Roman" w:cs="Times New Roman"/>
-          <w:sz w:val="24"/>
-          <w:szCs w:val="24"/>
-        </w:rPr>
-      </w:pPr>
-      <w:r>
-        <w:rPr>
-          <w:rFonts w:ascii="Times New Roman" w:hAnsi="Times New Roman" w:cs="Times New Roman"/>
-          <w:sz w:val="24"/>
-          <w:szCs w:val="24"/>
-        </w:rPr>
+        </w:rPr>
+      </w:pPr>
+      <w:r>
+        <w:rPr>
+          <w:rFonts w:ascii="Times New Roman" w:hAnsi="Times New Roman" w:cs="Times New Roman"/>
+        </w:rPr>
+        <w:lastRenderedPageBreak/>
         <w:t>Expected to have a valid search feature,</w:t>
       </w:r>
       <w:r>
         <w:rPr>
           <w:rFonts w:ascii="Times New Roman" w:hAnsi="Times New Roman" w:cs="Times New Roman"/>
-          <w:sz w:val="24"/>
-          <w:szCs w:val="24"/>
         </w:rPr>
         <w:t xml:space="preserve"> </w:t>
       </w:r>
       <w:r>
         <w:rPr>
           <w:rFonts w:ascii="Times New Roman" w:hAnsi="Times New Roman" w:cs="Times New Roman"/>
-          <w:sz w:val="24"/>
-          <w:szCs w:val="24"/>
         </w:rPr>
         <w:t>the user should be able to search</w:t>
       </w:r>
       <w:r>
         <w:rPr>
           <w:rFonts w:ascii="Times New Roman" w:hAnsi="Times New Roman" w:cs="Times New Roman"/>
-          <w:sz w:val="24"/>
-          <w:szCs w:val="24"/>
         </w:rPr>
         <w:t xml:space="preserve">, </w:t>
       </w:r>
       <w:r>
         <w:rPr>
           <w:rFonts w:ascii="Times New Roman" w:hAnsi="Times New Roman" w:cs="Times New Roman"/>
-          <w:sz w:val="24"/>
-          <w:szCs w:val="24"/>
         </w:rPr>
         <w:t>and</w:t>
       </w:r>
       <w:r>
         <w:rPr>
           <w:rFonts w:ascii="Times New Roman" w:hAnsi="Times New Roman" w:cs="Times New Roman"/>
-          <w:sz w:val="24"/>
-          <w:szCs w:val="24"/>
         </w:rPr>
         <w:t xml:space="preserve"> the page should display </w:t>
       </w:r>
       <w:r>
         <w:rPr>
           <w:rFonts w:ascii="Times New Roman" w:hAnsi="Times New Roman" w:cs="Times New Roman"/>
-          <w:sz w:val="24"/>
-          <w:szCs w:val="24"/>
         </w:rPr>
         <w:t>information related to the search</w:t>
       </w:r>
       <w:r>
         <w:rPr>
           <w:rFonts w:ascii="Times New Roman" w:hAnsi="Times New Roman" w:cs="Times New Roman"/>
-          <w:sz w:val="24"/>
-          <w:szCs w:val="24"/>
         </w:rPr>
         <w:t>.</w:t>
       </w:r>
       <w:r>
         <w:rPr>
           <w:rFonts w:ascii="Times New Roman" w:hAnsi="Times New Roman" w:cs="Times New Roman"/>
-          <w:sz w:val="24"/>
-          <w:szCs w:val="24"/>
         </w:rPr>
         <w:t xml:space="preserve"> </w:t>
       </w:r>
       <w:r>
         <w:rPr>
           <w:rFonts w:ascii="Times New Roman" w:hAnsi="Times New Roman" w:cs="Times New Roman"/>
-          <w:sz w:val="24"/>
-          <w:szCs w:val="24"/>
         </w:rPr>
         <w:br/>
         <w:t>The response was</w:t>
@@ -3727,16 +3777,12 @@
       <w:r>
         <w:rPr>
           <w:rFonts w:ascii="Times New Roman" w:hAnsi="Times New Roman" w:cs="Times New Roman"/>
-          <w:sz w:val="24"/>
-          <w:szCs w:val="24"/>
         </w:rPr>
         <w:t xml:space="preserve"> positive,</w:t>
       </w:r>
       <w:r>
         <w:rPr>
           <w:rFonts w:ascii="Times New Roman" w:hAnsi="Times New Roman" w:cs="Times New Roman"/>
-          <w:sz w:val="24"/>
-          <w:szCs w:val="24"/>
         </w:rPr>
         <w:t xml:space="preserve"> except when searching for a non-existent term, it didn’t indicate that there were no results found.</w:t>
       </w:r>
@@ -3752,16 +3798,12 @@
         <w:rPr>
           <w:rFonts w:ascii="Times New Roman" w:hAnsi="Times New Roman" w:cs="Times New Roman"/>
           <w:b/>
-          <w:sz w:val="24"/>
-          <w:szCs w:val="24"/>
         </w:rPr>
       </w:pPr>
       <w:r>
         <w:rPr>
           <w:rFonts w:ascii="Times New Roman" w:hAnsi="Times New Roman" w:cs="Times New Roman"/>
           <w:b/>
-          <w:sz w:val="24"/>
-          <w:szCs w:val="24"/>
         </w:rPr>
         <w:t>Contact Form Submission Verification</w:t>
       </w:r>
@@ -3776,15 +3818,11 @@
         <w:ind w:left="1800"/>
         <w:rPr>
           <w:rFonts w:ascii="Times New Roman" w:hAnsi="Times New Roman" w:cs="Times New Roman"/>
-          <w:sz w:val="24"/>
-          <w:szCs w:val="24"/>
-        </w:rPr>
-      </w:pPr>
-      <w:r>
-        <w:rPr>
-          <w:rFonts w:ascii="Times New Roman" w:hAnsi="Times New Roman" w:cs="Times New Roman"/>
-          <w:sz w:val="24"/>
-          <w:szCs w:val="24"/>
+        </w:rPr>
+      </w:pPr>
+      <w:r>
+        <w:rPr>
+          <w:rFonts w:ascii="Times New Roman" w:hAnsi="Times New Roman" w:cs="Times New Roman"/>
         </w:rPr>
         <w:t>Prerequisites: Ensure a valid email address is available for testing purposes.</w:t>
       </w:r>
@@ -3799,15 +3837,11 @@
         <w:ind w:left="1800"/>
         <w:rPr>
           <w:rFonts w:ascii="Times New Roman" w:hAnsi="Times New Roman" w:cs="Times New Roman"/>
-          <w:sz w:val="24"/>
-          <w:szCs w:val="24"/>
-        </w:rPr>
-      </w:pPr>
-      <w:r>
-        <w:rPr>
-          <w:rFonts w:ascii="Times New Roman" w:hAnsi="Times New Roman" w:cs="Times New Roman"/>
-          <w:sz w:val="24"/>
-          <w:szCs w:val="24"/>
+        </w:rPr>
+      </w:pPr>
+      <w:r>
+        <w:rPr>
+          <w:rFonts w:ascii="Times New Roman" w:hAnsi="Times New Roman" w:cs="Times New Roman"/>
         </w:rPr>
         <w:t>Test Data Requirement: Valid email addresses for form submission testing.</w:t>
       </w:r>
@@ -3817,47 +3851,35 @@
         <w:ind w:left="1440"/>
         <w:rPr>
           <w:rFonts w:ascii="Times New Roman" w:hAnsi="Times New Roman" w:cs="Times New Roman"/>
-          <w:sz w:val="24"/>
-          <w:szCs w:val="24"/>
-        </w:rPr>
-      </w:pPr>
-      <w:r>
-        <w:rPr>
-          <w:rFonts w:ascii="Times New Roman" w:hAnsi="Times New Roman" w:cs="Times New Roman"/>
-          <w:sz w:val="24"/>
-          <w:szCs w:val="24"/>
+        </w:rPr>
+      </w:pPr>
+      <w:r>
+        <w:rPr>
+          <w:rFonts w:ascii="Times New Roman" w:hAnsi="Times New Roman" w:cs="Times New Roman"/>
         </w:rPr>
         <w:t xml:space="preserve">Expected the page to have a contact </w:t>
       </w:r>
       <w:r>
         <w:rPr>
           <w:rFonts w:ascii="Times New Roman" w:hAnsi="Times New Roman" w:cs="Times New Roman"/>
-          <w:sz w:val="24"/>
-          <w:szCs w:val="24"/>
         </w:rPr>
         <w:t xml:space="preserve">page, which would </w:t>
       </w:r>
       <w:r>
         <w:rPr>
           <w:rFonts w:ascii="Times New Roman" w:hAnsi="Times New Roman" w:cs="Times New Roman"/>
-          <w:sz w:val="24"/>
-          <w:szCs w:val="24"/>
         </w:rPr>
         <w:t>be accessible from the home page</w:t>
       </w:r>
       <w:r>
         <w:rPr>
           <w:rFonts w:ascii="Times New Roman" w:hAnsi="Times New Roman" w:cs="Times New Roman"/>
-          <w:sz w:val="24"/>
-          <w:szCs w:val="24"/>
         </w:rPr>
         <w:t>.</w:t>
       </w:r>
       <w:r>
         <w:rPr>
           <w:rFonts w:ascii="Times New Roman" w:hAnsi="Times New Roman" w:cs="Times New Roman"/>
-          <w:sz w:val="24"/>
-          <w:szCs w:val="24"/>
         </w:rPr>
         <w:br/>
         <w:t>T</w:t>
@@ -3865,112 +3887,84 @@
       <w:r>
         <w:rPr>
           <w:rFonts w:ascii="Times New Roman" w:hAnsi="Times New Roman" w:cs="Times New Roman"/>
-          <w:sz w:val="24"/>
-          <w:szCs w:val="24"/>
         </w:rPr>
         <w:t xml:space="preserve">he contact form </w:t>
       </w:r>
       <w:r>
         <w:rPr>
           <w:rFonts w:ascii="Times New Roman" w:hAnsi="Times New Roman" w:cs="Times New Roman"/>
-          <w:sz w:val="24"/>
-          <w:szCs w:val="24"/>
         </w:rPr>
         <w:t xml:space="preserve">is expected to </w:t>
       </w:r>
       <w:r>
         <w:rPr>
           <w:rFonts w:ascii="Times New Roman" w:hAnsi="Times New Roman" w:cs="Times New Roman"/>
-          <w:sz w:val="24"/>
-          <w:szCs w:val="24"/>
         </w:rPr>
         <w:t>give a</w:t>
       </w:r>
       <w:r>
         <w:rPr>
           <w:rFonts w:ascii="Times New Roman" w:hAnsi="Times New Roman" w:cs="Times New Roman"/>
-          <w:sz w:val="24"/>
-          <w:szCs w:val="24"/>
         </w:rPr>
         <w:t xml:space="preserve"> warning for un</w:t>
       </w:r>
       <w:r>
         <w:rPr>
           <w:rFonts w:ascii="Times New Roman" w:hAnsi="Times New Roman" w:cs="Times New Roman"/>
-          <w:sz w:val="24"/>
-          <w:szCs w:val="24"/>
         </w:rPr>
         <w:t xml:space="preserve">filled </w:t>
       </w:r>
       <w:r>
         <w:rPr>
           <w:rFonts w:ascii="Times New Roman" w:hAnsi="Times New Roman" w:cs="Times New Roman"/>
-          <w:sz w:val="24"/>
-          <w:szCs w:val="24"/>
         </w:rPr>
         <w:t>boxes and</w:t>
       </w:r>
       <w:r>
         <w:rPr>
           <w:rFonts w:ascii="Times New Roman" w:hAnsi="Times New Roman" w:cs="Times New Roman"/>
-          <w:sz w:val="24"/>
-          <w:szCs w:val="24"/>
         </w:rPr>
         <w:t xml:space="preserve"> shouldn’t make it possible to send the </w:t>
       </w:r>
       <w:r>
         <w:rPr>
           <w:rFonts w:ascii="Times New Roman" w:hAnsi="Times New Roman" w:cs="Times New Roman"/>
-          <w:sz w:val="24"/>
-          <w:szCs w:val="24"/>
         </w:rPr>
         <w:t xml:space="preserve">form without </w:t>
       </w:r>
       <w:r>
         <w:rPr>
           <w:rFonts w:ascii="Times New Roman" w:hAnsi="Times New Roman" w:cs="Times New Roman"/>
-          <w:sz w:val="24"/>
-          <w:szCs w:val="24"/>
         </w:rPr>
         <w:t>filling</w:t>
       </w:r>
       <w:r>
         <w:rPr>
           <w:rFonts w:ascii="Times New Roman" w:hAnsi="Times New Roman" w:cs="Times New Roman"/>
-          <w:sz w:val="24"/>
-          <w:szCs w:val="24"/>
         </w:rPr>
         <w:t xml:space="preserve"> the boxes.</w:t>
       </w:r>
       <w:r>
         <w:rPr>
           <w:rFonts w:ascii="Times New Roman" w:hAnsi="Times New Roman" w:cs="Times New Roman"/>
-          <w:sz w:val="24"/>
-          <w:szCs w:val="24"/>
         </w:rPr>
         <w:br/>
       </w:r>
       <w:r>
         <w:rPr>
           <w:rFonts w:ascii="Times New Roman" w:hAnsi="Times New Roman" w:cs="Times New Roman"/>
-          <w:sz w:val="24"/>
-          <w:szCs w:val="24"/>
         </w:rPr>
         <w:t xml:space="preserve">The </w:t>
       </w:r>
       <w:r>
         <w:rPr>
           <w:rFonts w:ascii="Times New Roman" w:hAnsi="Times New Roman" w:cs="Times New Roman"/>
-          <w:sz w:val="24"/>
-          <w:szCs w:val="24"/>
         </w:rPr>
         <w:t xml:space="preserve">page does have a contact page, if filled correctly it works properly, but for any other case it does not give any warning, nor </w:t>
       </w:r>
       <w:r>
         <w:rPr>
           <w:rFonts w:ascii="Times New Roman" w:hAnsi="Times New Roman" w:cs="Times New Roman"/>
-          <w:sz w:val="24"/>
-          <w:szCs w:val="24"/>
         </w:rPr>
         <w:t>stop you from submitting the form.</w:t>
       </w:r>
@@ -3986,16 +3980,12 @@
         <w:rPr>
           <w:rFonts w:ascii="Times New Roman" w:hAnsi="Times New Roman" w:cs="Times New Roman"/>
           <w:b/>
-          <w:sz w:val="24"/>
-          <w:szCs w:val="24"/>
         </w:rPr>
       </w:pPr>
       <w:r>
         <w:rPr>
           <w:rFonts w:ascii="Times New Roman" w:hAnsi="Times New Roman" w:cs="Times New Roman"/>
           <w:b/>
-          <w:sz w:val="24"/>
-          <w:szCs w:val="24"/>
         </w:rPr>
         <w:t>Document Download Functionality</w:t>
       </w:r>
@@ -4010,31 +4000,23 @@
         <w:ind w:left="1800"/>
         <w:rPr>
           <w:rFonts w:ascii="Times New Roman" w:hAnsi="Times New Roman" w:cs="Times New Roman"/>
-          <w:sz w:val="24"/>
-          <w:szCs w:val="24"/>
-        </w:rPr>
-      </w:pPr>
-      <w:r>
-        <w:rPr>
-          <w:rFonts w:ascii="Times New Roman" w:hAnsi="Times New Roman" w:cs="Times New Roman"/>
-          <w:sz w:val="24"/>
-          <w:szCs w:val="24"/>
+        </w:rPr>
+      </w:pPr>
+      <w:r>
+        <w:rPr>
+          <w:rFonts w:ascii="Times New Roman" w:hAnsi="Times New Roman" w:cs="Times New Roman"/>
         </w:rPr>
         <w:t xml:space="preserve">Prerequisites: Open the webpage zka-rks.org in </w:t>
       </w:r>
       <w:r>
         <w:rPr>
           <w:rFonts w:ascii="Times New Roman" w:hAnsi="Times New Roman" w:cs="Times New Roman"/>
-          <w:sz w:val="24"/>
-          <w:szCs w:val="24"/>
         </w:rPr>
         <w:t>web</w:t>
       </w:r>
       <w:r>
         <w:rPr>
           <w:rFonts w:ascii="Times New Roman" w:hAnsi="Times New Roman" w:cs="Times New Roman"/>
-          <w:sz w:val="24"/>
-          <w:szCs w:val="24"/>
         </w:rPr>
         <w:t xml:space="preserve"> browser.</w:t>
       </w:r>
@@ -4049,15 +4031,11 @@
         <w:ind w:left="1800"/>
         <w:rPr>
           <w:rFonts w:ascii="Times New Roman" w:hAnsi="Times New Roman" w:cs="Times New Roman"/>
-          <w:sz w:val="24"/>
-          <w:szCs w:val="24"/>
-        </w:rPr>
-      </w:pPr>
-      <w:r>
-        <w:rPr>
-          <w:rFonts w:ascii="Times New Roman" w:hAnsi="Times New Roman" w:cs="Times New Roman"/>
-          <w:sz w:val="24"/>
-          <w:szCs w:val="24"/>
+        </w:rPr>
+      </w:pPr>
+      <w:r>
+        <w:rPr>
+          <w:rFonts w:ascii="Times New Roman" w:hAnsi="Times New Roman" w:cs="Times New Roman"/>
         </w:rPr>
         <w:t>Test Data Requirement: Document name or type for testing.</w:t>
       </w:r>
@@ -4067,31 +4045,23 @@
         <w:ind w:left="1440"/>
         <w:rPr>
           <w:rFonts w:ascii="Times New Roman" w:hAnsi="Times New Roman" w:cs="Times New Roman"/>
-          <w:sz w:val="24"/>
-          <w:szCs w:val="24"/>
-        </w:rPr>
-      </w:pPr>
-      <w:r>
-        <w:rPr>
-          <w:rFonts w:ascii="Times New Roman" w:hAnsi="Times New Roman" w:cs="Times New Roman"/>
-          <w:sz w:val="24"/>
-          <w:szCs w:val="24"/>
+        </w:rPr>
+      </w:pPr>
+      <w:r>
+        <w:rPr>
+          <w:rFonts w:ascii="Times New Roman" w:hAnsi="Times New Roman" w:cs="Times New Roman"/>
         </w:rPr>
         <w:t xml:space="preserve">Expected </w:t>
       </w:r>
       <w:r>
         <w:rPr>
           <w:rFonts w:ascii="Times New Roman" w:hAnsi="Times New Roman" w:cs="Times New Roman"/>
-          <w:sz w:val="24"/>
-          <w:szCs w:val="24"/>
         </w:rPr>
         <w:t xml:space="preserve">download links to </w:t>
       </w:r>
       <w:r>
         <w:rPr>
           <w:rFonts w:ascii="Times New Roman" w:hAnsi="Times New Roman" w:cs="Times New Roman"/>
-          <w:sz w:val="24"/>
-          <w:szCs w:val="24"/>
         </w:rPr>
         <w:t>work as intended, but it only opened the document in another tab, rather than downloading it.</w:t>
       </w:r>
@@ -4107,16 +4077,12 @@
         <w:rPr>
           <w:rFonts w:ascii="Times New Roman" w:hAnsi="Times New Roman" w:cs="Times New Roman"/>
           <w:b/>
-          <w:sz w:val="24"/>
-          <w:szCs w:val="24"/>
         </w:rPr>
       </w:pPr>
       <w:r>
         <w:rPr>
           <w:rFonts w:ascii="Times New Roman" w:hAnsi="Times New Roman" w:cs="Times New Roman"/>
           <w:b/>
-          <w:sz w:val="24"/>
-          <w:szCs w:val="24"/>
         </w:rPr>
         <w:t>Responsive Testing</w:t>
       </w:r>
@@ -4131,15 +4097,11 @@
         <w:ind w:left="1800"/>
         <w:rPr>
           <w:rFonts w:ascii="Times New Roman" w:hAnsi="Times New Roman" w:cs="Times New Roman"/>
-          <w:sz w:val="24"/>
-          <w:szCs w:val="24"/>
-        </w:rPr>
-      </w:pPr>
-      <w:r>
-        <w:rPr>
-          <w:rFonts w:ascii="Times New Roman" w:hAnsi="Times New Roman" w:cs="Times New Roman"/>
-          <w:sz w:val="24"/>
-          <w:szCs w:val="24"/>
+        </w:rPr>
+      </w:pPr>
+      <w:r>
+        <w:rPr>
+          <w:rFonts w:ascii="Times New Roman" w:hAnsi="Times New Roman" w:cs="Times New Roman"/>
         </w:rPr>
         <w:t>Prerequisites: Ensure access to the webpage zka-rks.org.</w:t>
       </w:r>
@@ -4149,31 +4111,23 @@
         <w:ind w:left="1440"/>
         <w:rPr>
           <w:rFonts w:ascii="Times New Roman" w:hAnsi="Times New Roman" w:cs="Times New Roman"/>
-          <w:sz w:val="24"/>
-          <w:szCs w:val="24"/>
-        </w:rPr>
-      </w:pPr>
-      <w:r>
-        <w:rPr>
-          <w:rFonts w:ascii="Times New Roman" w:hAnsi="Times New Roman" w:cs="Times New Roman"/>
-          <w:sz w:val="24"/>
-          <w:szCs w:val="24"/>
+        </w:rPr>
+      </w:pPr>
+      <w:r>
+        <w:rPr>
+          <w:rFonts w:ascii="Times New Roman" w:hAnsi="Times New Roman" w:cs="Times New Roman"/>
         </w:rPr>
         <w:t>Expected the webpage to be responsive to any changes in resolution</w:t>
       </w:r>
       <w:r>
         <w:rPr>
           <w:rFonts w:ascii="Times New Roman" w:hAnsi="Times New Roman" w:cs="Times New Roman"/>
-          <w:sz w:val="24"/>
-          <w:szCs w:val="24"/>
         </w:rPr>
         <w:t xml:space="preserve">, the </w:t>
       </w:r>
       <w:r>
         <w:rPr>
           <w:rFonts w:ascii="Times New Roman" w:hAnsi="Times New Roman" w:cs="Times New Roman"/>
-          <w:sz w:val="24"/>
-          <w:szCs w:val="24"/>
         </w:rPr>
         <w:t>page response was successful.</w:t>
       </w:r>
@@ -4189,16 +4143,12 @@
         <w:rPr>
           <w:rFonts w:ascii="Times New Roman" w:hAnsi="Times New Roman" w:cs="Times New Roman"/>
           <w:b/>
-          <w:sz w:val="24"/>
-          <w:szCs w:val="24"/>
         </w:rPr>
       </w:pPr>
       <w:r>
         <w:rPr>
           <w:rFonts w:ascii="Times New Roman" w:hAnsi="Times New Roman" w:cs="Times New Roman"/>
           <w:b/>
-          <w:sz w:val="24"/>
-          <w:szCs w:val="24"/>
         </w:rPr>
         <w:t>Verify Language Change Functionality</w:t>
       </w:r>
@@ -4213,15 +4163,11 @@
         <w:ind w:left="1800"/>
         <w:rPr>
           <w:rFonts w:ascii="Times New Roman" w:hAnsi="Times New Roman" w:cs="Times New Roman"/>
-          <w:sz w:val="24"/>
-          <w:szCs w:val="24"/>
-        </w:rPr>
-      </w:pPr>
-      <w:r>
-        <w:rPr>
-          <w:rFonts w:ascii="Times New Roman" w:hAnsi="Times New Roman" w:cs="Times New Roman"/>
-          <w:sz w:val="24"/>
-          <w:szCs w:val="24"/>
+        </w:rPr>
+      </w:pPr>
+      <w:r>
+        <w:rPr>
+          <w:rFonts w:ascii="Times New Roman" w:hAnsi="Times New Roman" w:cs="Times New Roman"/>
         </w:rPr>
         <w:t>Prerequisites: Language options should be clearly displayed and accessible from the webpage.</w:t>
       </w:r>
@@ -4236,15 +4182,11 @@
         <w:ind w:left="1800"/>
         <w:rPr>
           <w:rFonts w:ascii="Times New Roman" w:hAnsi="Times New Roman" w:cs="Times New Roman"/>
-          <w:sz w:val="24"/>
-          <w:szCs w:val="24"/>
-        </w:rPr>
-      </w:pPr>
-      <w:r>
-        <w:rPr>
-          <w:rFonts w:ascii="Times New Roman" w:hAnsi="Times New Roman" w:cs="Times New Roman"/>
-          <w:sz w:val="24"/>
-          <w:szCs w:val="24"/>
+        </w:rPr>
+      </w:pPr>
+      <w:r>
+        <w:rPr>
+          <w:rFonts w:ascii="Times New Roman" w:hAnsi="Times New Roman" w:cs="Times New Roman"/>
         </w:rPr>
         <w:t>Test Data Requirement: Specific languages or language options to be tested.</w:t>
       </w:r>
@@ -4254,47 +4196,35 @@
         <w:ind w:left="1440"/>
         <w:rPr>
           <w:rFonts w:ascii="Times New Roman" w:hAnsi="Times New Roman" w:cs="Times New Roman"/>
-          <w:sz w:val="24"/>
-          <w:szCs w:val="24"/>
-        </w:rPr>
-      </w:pPr>
-      <w:r>
-        <w:rPr>
-          <w:rFonts w:ascii="Times New Roman" w:hAnsi="Times New Roman" w:cs="Times New Roman"/>
-          <w:sz w:val="24"/>
-          <w:szCs w:val="24"/>
+        </w:rPr>
+      </w:pPr>
+      <w:r>
+        <w:rPr>
+          <w:rFonts w:ascii="Times New Roman" w:hAnsi="Times New Roman" w:cs="Times New Roman"/>
         </w:rPr>
         <w:t xml:space="preserve">Expected </w:t>
       </w:r>
       <w:r>
         <w:rPr>
           <w:rFonts w:ascii="Times New Roman" w:hAnsi="Times New Roman" w:cs="Times New Roman"/>
-          <w:sz w:val="24"/>
-          <w:szCs w:val="24"/>
         </w:rPr>
         <w:t>the web</w:t>
       </w:r>
       <w:r>
         <w:rPr>
           <w:rFonts w:ascii="Times New Roman" w:hAnsi="Times New Roman" w:cs="Times New Roman"/>
-          <w:sz w:val="24"/>
-          <w:szCs w:val="24"/>
         </w:rPr>
         <w:t>page to have the option to change the language of the page, also expected t</w:t>
       </w:r>
       <w:r>
         <w:rPr>
           <w:rFonts w:ascii="Times New Roman" w:hAnsi="Times New Roman" w:cs="Times New Roman"/>
-          <w:sz w:val="24"/>
-          <w:szCs w:val="24"/>
         </w:rPr>
         <w:t>here to be multiple languages.</w:t>
       </w:r>
       <w:r>
         <w:rPr>
           <w:rFonts w:ascii="Times New Roman" w:hAnsi="Times New Roman" w:cs="Times New Roman"/>
-          <w:sz w:val="24"/>
-          <w:szCs w:val="24"/>
         </w:rPr>
         <w:br/>
         <w:t xml:space="preserve">The page </w:t>
@@ -4302,32 +4232,24 @@
       <w:r>
         <w:rPr>
           <w:rFonts w:ascii="Times New Roman" w:hAnsi="Times New Roman" w:cs="Times New Roman"/>
-          <w:sz w:val="24"/>
-          <w:szCs w:val="24"/>
         </w:rPr>
         <w:t xml:space="preserve">did have </w:t>
       </w:r>
       <w:r>
         <w:rPr>
           <w:rFonts w:ascii="Times New Roman" w:hAnsi="Times New Roman" w:cs="Times New Roman"/>
-          <w:sz w:val="24"/>
-          <w:szCs w:val="24"/>
         </w:rPr>
         <w:t>an</w:t>
       </w:r>
       <w:r>
         <w:rPr>
           <w:rFonts w:ascii="Times New Roman" w:hAnsi="Times New Roman" w:cs="Times New Roman"/>
-          <w:sz w:val="24"/>
-          <w:szCs w:val="24"/>
         </w:rPr>
         <w:t xml:space="preserve"> option to change the language of the page, but it didn’t cover the translation of everything</w:t>
       </w:r>
       <w:r>
         <w:rPr>
           <w:rFonts w:ascii="Times New Roman" w:hAnsi="Times New Roman" w:cs="Times New Roman"/>
-          <w:sz w:val="24"/>
-          <w:szCs w:val="24"/>
         </w:rPr>
         <w:t>.</w:t>
       </w:r>
@@ -4343,16 +4265,12 @@
         <w:rPr>
           <w:rFonts w:ascii="Times New Roman" w:hAnsi="Times New Roman" w:cs="Times New Roman"/>
           <w:b/>
-          <w:sz w:val="24"/>
-          <w:szCs w:val="24"/>
         </w:rPr>
       </w:pPr>
       <w:r>
         <w:rPr>
           <w:rFonts w:ascii="Times New Roman" w:hAnsi="Times New Roman" w:cs="Times New Roman"/>
           <w:b/>
-          <w:sz w:val="24"/>
-          <w:szCs w:val="24"/>
         </w:rPr>
         <w:t>Verify Video Display</w:t>
       </w:r>
@@ -4367,17 +4285,12 @@
         <w:ind w:left="1800"/>
         <w:rPr>
           <w:rFonts w:ascii="Times New Roman" w:hAnsi="Times New Roman" w:cs="Times New Roman"/>
-          <w:sz w:val="24"/>
-          <w:szCs w:val="24"/>
-        </w:rPr>
-      </w:pPr>
-      <w:r>
-        <w:rPr>
-          <w:rFonts w:ascii="Times New Roman" w:hAnsi="Times New Roman" w:cs="Times New Roman"/>
-          <w:sz w:val="24"/>
-          <w:szCs w:val="24"/>
-        </w:rPr>
-        <w:lastRenderedPageBreak/>
+        </w:rPr>
+      </w:pPr>
+      <w:r>
+        <w:rPr>
+          <w:rFonts w:ascii="Times New Roman" w:hAnsi="Times New Roman" w:cs="Times New Roman"/>
+        </w:rPr>
         <w:t>Prerequisites: Ensure availability of video elements on the webpage.</w:t>
       </w:r>
     </w:p>
@@ -4391,15 +4304,11 @@
         <w:ind w:left="1800"/>
         <w:rPr>
           <w:rFonts w:ascii="Times New Roman" w:hAnsi="Times New Roman" w:cs="Times New Roman"/>
-          <w:sz w:val="24"/>
-          <w:szCs w:val="24"/>
-        </w:rPr>
-      </w:pPr>
-      <w:r>
-        <w:rPr>
-          <w:rFonts w:ascii="Times New Roman" w:hAnsi="Times New Roman" w:cs="Times New Roman"/>
-          <w:sz w:val="24"/>
-          <w:szCs w:val="24"/>
+        </w:rPr>
+      </w:pPr>
+      <w:r>
+        <w:rPr>
+          <w:rFonts w:ascii="Times New Roman" w:hAnsi="Times New Roman" w:cs="Times New Roman"/>
         </w:rPr>
         <w:t>Test Data Requirement: Specific video elements or test videos required for testing.</w:t>
       </w:r>
@@ -4409,95 +4318,71 @@
         <w:ind w:left="1440"/>
         <w:rPr>
           <w:rFonts w:ascii="Times New Roman" w:hAnsi="Times New Roman" w:cs="Times New Roman"/>
-          <w:sz w:val="24"/>
-          <w:szCs w:val="24"/>
-        </w:rPr>
-      </w:pPr>
-      <w:r>
-        <w:rPr>
-          <w:rFonts w:ascii="Times New Roman" w:hAnsi="Times New Roman" w:cs="Times New Roman"/>
-          <w:sz w:val="24"/>
-          <w:szCs w:val="24"/>
+        </w:rPr>
+      </w:pPr>
+      <w:r>
+        <w:rPr>
+          <w:rFonts w:ascii="Times New Roman" w:hAnsi="Times New Roman" w:cs="Times New Roman"/>
         </w:rPr>
         <w:t xml:space="preserve">Expected the page to have playable videos, </w:t>
       </w:r>
       <w:r>
         <w:rPr>
           <w:rFonts w:ascii="Times New Roman" w:hAnsi="Times New Roman" w:cs="Times New Roman"/>
-          <w:sz w:val="24"/>
-          <w:szCs w:val="24"/>
         </w:rPr>
         <w:t xml:space="preserve">only one video to be </w:t>
       </w:r>
       <w:r>
         <w:rPr>
           <w:rFonts w:ascii="Times New Roman" w:hAnsi="Times New Roman" w:cs="Times New Roman"/>
-          <w:sz w:val="24"/>
-          <w:szCs w:val="24"/>
         </w:rPr>
         <w:t xml:space="preserve">played at once, </w:t>
       </w:r>
       <w:r>
         <w:rPr>
           <w:rFonts w:ascii="Times New Roman" w:hAnsi="Times New Roman" w:cs="Times New Roman"/>
-          <w:sz w:val="24"/>
-          <w:szCs w:val="24"/>
         </w:rPr>
         <w:t>be able to control the video</w:t>
       </w:r>
       <w:r>
         <w:rPr>
           <w:rFonts w:ascii="Times New Roman" w:hAnsi="Times New Roman" w:cs="Times New Roman"/>
-          <w:sz w:val="24"/>
-          <w:szCs w:val="24"/>
         </w:rPr>
         <w:t xml:space="preserve"> (play, </w:t>
       </w:r>
       <w:r>
         <w:rPr>
           <w:rFonts w:ascii="Times New Roman" w:hAnsi="Times New Roman" w:cs="Times New Roman"/>
-          <w:sz w:val="24"/>
-          <w:szCs w:val="24"/>
         </w:rPr>
         <w:t xml:space="preserve">pause, skip, </w:t>
       </w:r>
       <w:r>
         <w:rPr>
           <w:rFonts w:ascii="Times New Roman" w:hAnsi="Times New Roman" w:cs="Times New Roman"/>
-          <w:sz w:val="24"/>
-          <w:szCs w:val="24"/>
         </w:rPr>
         <w:t xml:space="preserve">forward, </w:t>
       </w:r>
       <w:r>
         <w:rPr>
           <w:rFonts w:ascii="Times New Roman" w:hAnsi="Times New Roman" w:cs="Times New Roman"/>
-          <w:sz w:val="24"/>
-          <w:szCs w:val="24"/>
         </w:rPr>
         <w:t>backward</w:t>
       </w:r>
       <w:r>
         <w:rPr>
           <w:rFonts w:ascii="Times New Roman" w:hAnsi="Times New Roman" w:cs="Times New Roman"/>
-          <w:sz w:val="24"/>
-          <w:szCs w:val="24"/>
         </w:rPr>
         <w:t>)</w:t>
       </w:r>
       <w:r>
         <w:rPr>
           <w:rFonts w:ascii="Times New Roman" w:hAnsi="Times New Roman" w:cs="Times New Roman"/>
-          <w:sz w:val="24"/>
-          <w:szCs w:val="24"/>
         </w:rPr>
         <w:t>.</w:t>
       </w:r>
       <w:r>
         <w:rPr>
           <w:rFonts w:ascii="Times New Roman" w:hAnsi="Times New Roman" w:cs="Times New Roman"/>
-          <w:sz w:val="24"/>
-          <w:szCs w:val="24"/>
         </w:rPr>
         <w:br/>
         <w:t>The page</w:t>
@@ -4505,35 +4390,35 @@
       <w:r>
         <w:rPr>
           <w:rFonts w:ascii="Times New Roman" w:hAnsi="Times New Roman" w:cs="Times New Roman"/>
-          <w:sz w:val="24"/>
-          <w:szCs w:val="24"/>
         </w:rPr>
         <w:t xml:space="preserve"> </w:t>
       </w:r>
       <w:r>
         <w:rPr>
           <w:rFonts w:ascii="Times New Roman" w:hAnsi="Times New Roman" w:cs="Times New Roman"/>
-          <w:sz w:val="24"/>
-          <w:szCs w:val="24"/>
         </w:rPr>
         <w:t xml:space="preserve">did have playable videos, but it only had 3 </w:t>
       </w:r>
       <w:r>
         <w:rPr>
           <w:rFonts w:ascii="Times New Roman" w:hAnsi="Times New Roman" w:cs="Times New Roman"/>
-          <w:sz w:val="24"/>
-          <w:szCs w:val="24"/>
         </w:rPr>
         <w:t>distinct videos, where 1 of them was repeated 15 times, and</w:t>
       </w:r>
       <w:r>
         <w:rPr>
           <w:rFonts w:ascii="Times New Roman" w:hAnsi="Times New Roman" w:cs="Times New Roman"/>
-          <w:sz w:val="24"/>
-          <w:szCs w:val="24"/>
         </w:rPr>
         <w:t xml:space="preserve"> the user could play multiple videos at once.</w:t>
       </w:r>
+    </w:p>
+    <w:p>
+      <w:pPr>
+        <w:ind w:left="1440"/>
+        <w:rPr>
+          <w:rFonts w:ascii="Times New Roman" w:hAnsi="Times New Roman" w:cs="Times New Roman"/>
+        </w:rPr>
+      </w:pPr>
     </w:p>
     <w:p>
       <w:pPr>
@@ -4557,7 +4442,7 @@
           <w:szCs w:val="28"/>
         </w:rPr>
       </w:pPr>
-      <w:bookmarkStart w:id="10" w:name="_Toc159016500"/>
+      <w:bookmarkStart w:id="10" w:name="_Toc159199128"/>
       <w:r>
         <w:rPr>
           <w:rFonts w:ascii="Times New Roman" w:hAnsi="Times New Roman" w:cs="Times New Roman"/>
@@ -4565,6 +4450,7 @@
           <w:sz w:val="28"/>
           <w:szCs w:val="28"/>
         </w:rPr>
+        <w:lastRenderedPageBreak/>
         <w:t>Report</w:t>
       </w:r>
       <w:bookmarkEnd w:id="10"/>
@@ -5286,7 +5172,7 @@
         <w:lastRenderedPageBreak/>
         <w:t xml:space="preserve"> </w:t>
       </w:r>
-      <w:bookmarkStart w:id="11" w:name="_Toc159016501"/>
+      <w:bookmarkStart w:id="11" w:name="_Toc159199129"/>
       <w:r>
         <w:rPr>
           <w:rFonts w:ascii="Times New Roman" w:hAnsi="Times New Roman" w:cs="Times New Roman"/>
@@ -5298,31 +5184,668 @@
       </w:r>
       <w:bookmarkEnd w:id="11"/>
     </w:p>
-    <w:p/>
-    <w:p>
-      <w:pPr>
-        <w:pStyle w:val="Heading1"/>
+    <w:p>
+      <w:pPr>
+        <w:ind w:left="360"/>
+        <w:rPr>
+          <w:rFonts w:ascii="Times New Roman" w:hAnsi="Times New Roman" w:cs="Times New Roman"/>
+        </w:rPr>
+      </w:pPr>
+      <w:r>
+        <w:rPr>
+          <w:rFonts w:ascii="Times New Roman" w:hAnsi="Times New Roman" w:cs="Times New Roman"/>
+        </w:rPr>
+        <w:t>Incorporated within our non-functional testing phase are comprehensive evaluations, including load, stress, and accessibility tests. These assessments are conducted to guarantee system stability, optimize performance, and enhance overall inclusivity.</w:t>
+      </w:r>
+    </w:p>
+    <w:p>
+      <w:pPr>
+        <w:pStyle w:val="Heading2"/>
         <w:numPr>
-          <w:ilvl w:val="0"/>
+          <w:ilvl w:val="1"/>
           <w:numId w:val="4"/>
         </w:numPr>
         <w:rPr>
+          <w:rFonts w:ascii="Times New Roman" w:hAnsi="Times New Roman" w:cs="Times New Roman"/>
           <w:color w:val="auto"/>
-          <w:sz w:val="32"/>
-          <w:szCs w:val="32"/>
-        </w:rPr>
-      </w:pPr>
-      <w:bookmarkStart w:id="12" w:name="_Toc159016502"/>
-      <w:r>
-        <w:rPr>
+          <w:sz w:val="28"/>
+          <w:szCs w:val="28"/>
+        </w:rPr>
+      </w:pPr>
+      <w:bookmarkStart w:id="12" w:name="_Toc159199130"/>
+      <w:r>
+        <w:rPr>
+          <w:rFonts w:ascii="Times New Roman" w:hAnsi="Times New Roman" w:cs="Times New Roman"/>
           <w:color w:val="auto"/>
-          <w:sz w:val="32"/>
-          <w:szCs w:val="32"/>
-        </w:rPr>
-        <w:t>Conclusion</w:t>
+          <w:sz w:val="28"/>
+          <w:szCs w:val="28"/>
+        </w:rPr>
+        <w:t>Load Testing</w:t>
       </w:r>
       <w:bookmarkEnd w:id="12"/>
     </w:p>
+    <w:p>
+      <w:pPr>
+        <w:ind w:left="720"/>
+        <w:rPr>
+          <w:rFonts w:ascii="Times New Roman" w:hAnsi="Times New Roman" w:cs="Times New Roman"/>
+        </w:rPr>
+      </w:pPr>
+      <w:r>
+        <w:rPr>
+          <w:rFonts w:ascii="Times New Roman" w:hAnsi="Times New Roman" w:cs="Times New Roman"/>
+        </w:rPr>
+        <w:t>Load testing has been conducted in our project to assess the performance and capacity of the web page under various loads. The main goal is to identify system limits and improve overall performance under intensive loads. For this testing process, we chose JMeter for its ability to simulate high loads, monitor performance, and provide detailed performance metrics.</w:t>
+      </w:r>
+    </w:p>
+    <w:p>
+      <w:pPr>
+        <w:pStyle w:val="ListParagraph"/>
+        <w:rPr>
+          <w:rFonts w:ascii="Times New Roman" w:hAnsi="Times New Roman" w:cs="Times New Roman"/>
+        </w:rPr>
+      </w:pPr>
+      <w:r>
+        <w:rPr>
+          <w:rFonts w:ascii="Times New Roman" w:hAnsi="Times New Roman" w:cs="Times New Roman"/>
+        </w:rPr>
+        <w:t>Configuration Steps:</w:t>
+      </w:r>
+    </w:p>
+    <w:p>
+      <w:pPr>
+        <w:pStyle w:val="ListParagraph"/>
+        <w:numPr>
+          <w:ilvl w:val="2"/>
+          <w:numId w:val="30"/>
+        </w:numPr>
+        <w:ind w:left="1440"/>
+        <w:rPr>
+          <w:rFonts w:ascii="Times New Roman" w:hAnsi="Times New Roman" w:cs="Times New Roman"/>
+        </w:rPr>
+      </w:pPr>
+      <w:r>
+        <w:rPr>
+          <w:rFonts w:ascii="Times New Roman" w:hAnsi="Times New Roman" w:cs="Times New Roman"/>
+        </w:rPr>
+        <w:t>Number of Users: We started with a group of 100 users and gradually increased to 2000.</w:t>
+      </w:r>
+    </w:p>
+    <w:p>
+      <w:pPr>
+        <w:pStyle w:val="ListParagraph"/>
+        <w:numPr>
+          <w:ilvl w:val="2"/>
+          <w:numId w:val="30"/>
+        </w:numPr>
+        <w:ind w:left="1440"/>
+        <w:rPr>
+          <w:rFonts w:ascii="Times New Roman" w:hAnsi="Times New Roman" w:cs="Times New Roman"/>
+        </w:rPr>
+      </w:pPr>
+      <w:r>
+        <w:rPr>
+          <w:rFonts w:ascii="Times New Roman" w:hAnsi="Times New Roman" w:cs="Times New Roman"/>
+        </w:rPr>
+        <w:t>Think Time: We used a 1-second think time to simulate real user behavior.</w:t>
+      </w:r>
+    </w:p>
+    <w:p>
+      <w:pPr>
+        <w:ind w:left="720"/>
+        <w:rPr>
+          <w:rFonts w:ascii="Times New Roman" w:hAnsi="Times New Roman" w:cs="Times New Roman"/>
+        </w:rPr>
+      </w:pPr>
+      <w:r>
+        <w:rPr>
+          <w:rFonts w:ascii="Times New Roman" w:hAnsi="Times New Roman" w:cs="Times New Roman"/>
+        </w:rPr>
+        <w:t>After conducting the tests, after surpassing 1500 users, we noticed that the web page no longer accepted more users and exhibited significant signs of slowdown.</w:t>
+      </w:r>
+    </w:p>
+    <w:p>
+      <w:pPr>
+        <w:ind w:left="1440"/>
+        <w:rPr>
+          <w:rFonts w:ascii="Times New Roman" w:hAnsi="Times New Roman" w:cs="Times New Roman"/>
+        </w:rPr>
+      </w:pPr>
+    </w:p>
+    <w:p>
+      <w:pPr>
+        <w:keepNext/>
+      </w:pPr>
+      <w:r>
+        <w:rPr>
+          <w:rFonts w:ascii="Times New Roman" w:hAnsi="Times New Roman" w:cs="Times New Roman"/>
+          <w:noProof/>
+          <w14:ligatures w14:val="standardContextual"/>
+        </w:rPr>
+        <w:drawing>
+          <wp:inline distT="0" distB="0" distL="0" distR="0" wp14:anchorId="42625D03" wp14:editId="65C434C0">
+            <wp:extent cx="5943600" cy="1388745"/>
+            <wp:effectExtent l="0" t="0" r="0" b="1905"/>
+            <wp:docPr id="526317110" name="Picture 1"/>
+            <wp:cNvGraphicFramePr>
+              <a:graphicFrameLocks xmlns:a="http://schemas.openxmlformats.org/drawingml/2006/main" noChangeAspect="1"/>
+            </wp:cNvGraphicFramePr>
+            <a:graphic xmlns:a="http://schemas.openxmlformats.org/drawingml/2006/main">
+              <a:graphicData uri="http://schemas.openxmlformats.org/drawingml/2006/picture">
+                <pic:pic xmlns:pic="http://schemas.openxmlformats.org/drawingml/2006/picture">
+                  <pic:nvPicPr>
+                    <pic:cNvPr id="526317110" name="Picture 526317110"/>
+                    <pic:cNvPicPr/>
+                  </pic:nvPicPr>
+                  <pic:blipFill>
+                    <a:blip r:embed="rId10">
+                      <a:extLst>
+                        <a:ext uri="{28A0092B-C50C-407E-A947-70E740481C1C}">
+                          <a14:useLocalDpi xmlns:a14="http://schemas.microsoft.com/office/drawing/2010/main" val="0"/>
+                        </a:ext>
+                      </a:extLst>
+                    </a:blip>
+                    <a:stretch>
+                      <a:fillRect/>
+                    </a:stretch>
+                  </pic:blipFill>
+                  <pic:spPr>
+                    <a:xfrm>
+                      <a:off x="0" y="0"/>
+                      <a:ext cx="5943600" cy="1388745"/>
+                    </a:xfrm>
+                    <a:prstGeom prst="rect">
+                      <a:avLst/>
+                    </a:prstGeom>
+                  </pic:spPr>
+                </pic:pic>
+              </a:graphicData>
+            </a:graphic>
+          </wp:inline>
+        </w:drawing>
+      </w:r>
+    </w:p>
+    <w:p>
+      <w:pPr>
+        <w:pStyle w:val="Caption"/>
+        <w:jc w:val="center"/>
+      </w:pPr>
+      <w:r>
+        <w:t xml:space="preserve">Figure </w:t>
+      </w:r>
+      <w:r>
+        <w:fldChar w:fldCharType="begin"/>
+      </w:r>
+      <w:r>
+        <w:instrText xml:space="preserve"> SEQ Figure \* ARABIC </w:instrText>
+      </w:r>
+      <w:r>
+        <w:fldChar w:fldCharType="separate"/>
+      </w:r>
+      <w:r>
+        <w:rPr>
+          <w:noProof/>
+        </w:rPr>
+        <w:t>1</w:t>
+      </w:r>
+      <w:r>
+        <w:fldChar w:fldCharType="end"/>
+      </w:r>
+      <w:r>
+        <w:t xml:space="preserve">. </w:t>
+      </w:r>
+      <w:r>
+        <w:t xml:space="preserve">JMeter Load Testing </w:t>
+      </w:r>
+      <w:r>
+        <w:t>Summary Report</w:t>
+      </w:r>
+    </w:p>
+    <w:p/>
+    <w:p/>
+    <w:p>
+      <w:pPr>
+        <w:pStyle w:val="Heading2"/>
+        <w:numPr>
+          <w:ilvl w:val="1"/>
+          <w:numId w:val="4"/>
+        </w:numPr>
+        <w:rPr>
+          <w:rFonts w:ascii="Times New Roman" w:hAnsi="Times New Roman" w:cs="Times New Roman"/>
+          <w:color w:val="auto"/>
+          <w:sz w:val="28"/>
+          <w:szCs w:val="28"/>
+        </w:rPr>
+      </w:pPr>
+      <w:bookmarkStart w:id="13" w:name="_Toc159199131"/>
+      <w:r>
+        <w:rPr>
+          <w:rFonts w:ascii="Times New Roman" w:hAnsi="Times New Roman" w:cs="Times New Roman"/>
+          <w:color w:val="auto"/>
+          <w:sz w:val="28"/>
+          <w:szCs w:val="28"/>
+        </w:rPr>
+        <w:t>Stress Testing</w:t>
+      </w:r>
+      <w:bookmarkEnd w:id="13"/>
+    </w:p>
+    <w:p>
+      <w:pPr>
+        <w:pStyle w:val="ListParagraph"/>
+        <w:rPr>
+          <w:rFonts w:ascii="Times New Roman" w:hAnsi="Times New Roman" w:cs="Times New Roman"/>
+        </w:rPr>
+      </w:pPr>
+      <w:r>
+        <w:rPr>
+          <w:rFonts w:ascii="Times New Roman" w:hAnsi="Times New Roman" w:cs="Times New Roman"/>
+        </w:rPr>
+        <w:t>In the stress testing phase using JMeter, our objective was to evaluate the system's performance under varying loads to identify its capacity limits and potential points of failure. Throughout this testing, we systematically increased the number of simulated users to assess how the system responds under stress conditions.</w:t>
+      </w:r>
+    </w:p>
+    <w:p>
+      <w:pPr>
+        <w:pStyle w:val="ListParagraph"/>
+        <w:rPr>
+          <w:rFonts w:ascii="Times New Roman" w:hAnsi="Times New Roman" w:cs="Times New Roman"/>
+        </w:rPr>
+      </w:pPr>
+    </w:p>
+    <w:p>
+      <w:pPr>
+        <w:pStyle w:val="ListParagraph"/>
+        <w:rPr>
+          <w:rFonts w:ascii="Times New Roman" w:hAnsi="Times New Roman" w:cs="Times New Roman"/>
+        </w:rPr>
+      </w:pPr>
+      <w:r>
+        <w:rPr>
+          <w:rFonts w:ascii="Times New Roman" w:hAnsi="Times New Roman" w:cs="Times New Roman"/>
+        </w:rPr>
+        <w:t>Stress Testing Results:</w:t>
+      </w:r>
+    </w:p>
+    <w:p>
+      <w:pPr>
+        <w:pStyle w:val="ListParagraph"/>
+        <w:rPr>
+          <w:rFonts w:ascii="Times New Roman" w:hAnsi="Times New Roman" w:cs="Times New Roman"/>
+        </w:rPr>
+      </w:pPr>
+      <w:r>
+        <w:rPr>
+          <w:rFonts w:ascii="Times New Roman" w:hAnsi="Times New Roman" w:cs="Times New Roman"/>
+        </w:rPr>
+        <w:t>The system demonstrated robust performance up to a load of 1,500 users, exceeding expectations in terms of response time and transaction success rate. However, as the user load continued to increase, a degradation in system performance was observed, with the system accepting a maximum of only 262 users.</w:t>
+      </w:r>
+    </w:p>
+    <w:p>
+      <w:pPr>
+        <w:keepNext/>
+      </w:pPr>
+      <w:r>
+        <w:rPr>
+          <w:rFonts w:ascii="Times New Roman" w:hAnsi="Times New Roman" w:cs="Times New Roman"/>
+          <w:noProof/>
+          <w:sz w:val="28"/>
+          <w:szCs w:val="28"/>
+          <w14:ligatures w14:val="standardContextual"/>
+        </w:rPr>
+        <w:lastRenderedPageBreak/>
+        <w:drawing>
+          <wp:inline distT="0" distB="0" distL="0" distR="0" wp14:anchorId="09BF5286" wp14:editId="0D22DCF1">
+            <wp:extent cx="5943600" cy="3310255"/>
+            <wp:effectExtent l="0" t="0" r="0" b="4445"/>
+            <wp:docPr id="781960209" name="Picture 2"/>
+            <wp:cNvGraphicFramePr>
+              <a:graphicFrameLocks xmlns:a="http://schemas.openxmlformats.org/drawingml/2006/main" noChangeAspect="1"/>
+            </wp:cNvGraphicFramePr>
+            <a:graphic xmlns:a="http://schemas.openxmlformats.org/drawingml/2006/main">
+              <a:graphicData uri="http://schemas.openxmlformats.org/drawingml/2006/picture">
+                <pic:pic xmlns:pic="http://schemas.openxmlformats.org/drawingml/2006/picture">
+                  <pic:nvPicPr>
+                    <pic:cNvPr id="781960209" name="Picture 781960209"/>
+                    <pic:cNvPicPr/>
+                  </pic:nvPicPr>
+                  <pic:blipFill>
+                    <a:blip r:embed="rId11" cstate="print">
+                      <a:extLst>
+                        <a:ext uri="{28A0092B-C50C-407E-A947-70E740481C1C}">
+                          <a14:useLocalDpi xmlns:a14="http://schemas.microsoft.com/office/drawing/2010/main" val="0"/>
+                        </a:ext>
+                      </a:extLst>
+                    </a:blip>
+                    <a:stretch>
+                      <a:fillRect/>
+                    </a:stretch>
+                  </pic:blipFill>
+                  <pic:spPr>
+                    <a:xfrm>
+                      <a:off x="0" y="0"/>
+                      <a:ext cx="5943600" cy="3310255"/>
+                    </a:xfrm>
+                    <a:prstGeom prst="rect">
+                      <a:avLst/>
+                    </a:prstGeom>
+                  </pic:spPr>
+                </pic:pic>
+              </a:graphicData>
+            </a:graphic>
+          </wp:inline>
+        </w:drawing>
+      </w:r>
+    </w:p>
+    <w:p>
+      <w:pPr>
+        <w:pStyle w:val="Caption"/>
+        <w:jc w:val="center"/>
+      </w:pPr>
+      <w:r>
+        <w:t xml:space="preserve">Figure </w:t>
+      </w:r>
+      <w:r>
+        <w:fldChar w:fldCharType="begin"/>
+      </w:r>
+      <w:r>
+        <w:instrText xml:space="preserve"> SEQ Figure \* ARABIC </w:instrText>
+      </w:r>
+      <w:r>
+        <w:fldChar w:fldCharType="separate"/>
+      </w:r>
+      <w:r>
+        <w:rPr>
+          <w:noProof/>
+        </w:rPr>
+        <w:t>2</w:t>
+      </w:r>
+      <w:r>
+        <w:fldChar w:fldCharType="end"/>
+      </w:r>
+      <w:r>
+        <w:t xml:space="preserve">. JMeter </w:t>
+      </w:r>
+      <w:r>
+        <w:t>Stress Testing Result in Table</w:t>
+      </w:r>
+    </w:p>
+    <w:p>
+      <w:pPr>
+        <w:pStyle w:val="Heading2"/>
+        <w:numPr>
+          <w:ilvl w:val="1"/>
+          <w:numId w:val="4"/>
+        </w:numPr>
+        <w:rPr>
+          <w:rFonts w:ascii="Times New Roman" w:hAnsi="Times New Roman" w:cs="Times New Roman"/>
+          <w:color w:val="auto"/>
+          <w:sz w:val="28"/>
+          <w:szCs w:val="28"/>
+        </w:rPr>
+      </w:pPr>
+      <w:bookmarkStart w:id="14" w:name="_Toc159199132"/>
+      <w:r>
+        <w:rPr>
+          <w:rFonts w:ascii="Times New Roman" w:hAnsi="Times New Roman" w:cs="Times New Roman"/>
+          <w:color w:val="auto"/>
+          <w:sz w:val="28"/>
+          <w:szCs w:val="28"/>
+        </w:rPr>
+        <w:t>Accessibility Testing</w:t>
+      </w:r>
+      <w:bookmarkEnd w:id="14"/>
+    </w:p>
+    <w:p>
+      <w:pPr>
+        <w:pStyle w:val="ListParagraph"/>
+        <w:rPr>
+          <w:rFonts w:ascii="Times New Roman" w:hAnsi="Times New Roman" w:cs="Times New Roman"/>
+        </w:rPr>
+      </w:pPr>
+      <w:r>
+        <w:rPr>
+          <w:rFonts w:ascii="Times New Roman" w:hAnsi="Times New Roman" w:cs="Times New Roman"/>
+        </w:rPr>
+        <w:t>W</w:t>
+      </w:r>
+      <w:r>
+        <w:rPr>
+          <w:rFonts w:ascii="Times New Roman" w:hAnsi="Times New Roman" w:cs="Times New Roman"/>
+        </w:rPr>
+        <w:t xml:space="preserve">e tested the website to see how easy it is for everyone to use. We used a tool called ax </w:t>
+      </w:r>
+      <w:proofErr w:type="spellStart"/>
+      <w:r>
+        <w:rPr>
+          <w:rFonts w:ascii="Times New Roman" w:hAnsi="Times New Roman" w:cs="Times New Roman"/>
+        </w:rPr>
+        <w:t>DevTools</w:t>
+      </w:r>
+      <w:proofErr w:type="spellEnd"/>
+      <w:r>
+        <w:rPr>
+          <w:rFonts w:ascii="Times New Roman" w:hAnsi="Times New Roman" w:cs="Times New Roman"/>
+        </w:rPr>
+        <w:t xml:space="preserve"> to find any issues in different parts of the site, such as menus and forms. We focused on things like how pictures are described, whether interactive parts are easy to see, and special codes used for certain elements. The aim was to identify areas where the website might need improvement to follow the rules that make websites accessible, ensuring that everyone can use it without any problems.</w:t>
+      </w:r>
+    </w:p>
+    <w:p>
+      <w:pPr>
+        <w:pStyle w:val="ListParagraph"/>
+        <w:ind w:left="1440"/>
+        <w:rPr>
+          <w:rFonts w:ascii="Times New Roman" w:hAnsi="Times New Roman" w:cs="Times New Roman"/>
+        </w:rPr>
+      </w:pPr>
+    </w:p>
+    <w:p>
+      <w:pPr>
+        <w:keepNext/>
+        <w:jc w:val="center"/>
+      </w:pPr>
+      <w:r>
+        <w:rPr>
+          <w:rFonts w:ascii="Times New Roman" w:hAnsi="Times New Roman" w:cs="Times New Roman"/>
+          <w:noProof/>
+          <w:sz w:val="28"/>
+          <w:szCs w:val="28"/>
+          <w14:ligatures w14:val="standardContextual"/>
+        </w:rPr>
+        <w:drawing>
+          <wp:inline distT="0" distB="0" distL="0" distR="0" wp14:anchorId="6C11125B" wp14:editId="05320904">
+            <wp:extent cx="4241245" cy="2493010"/>
+            <wp:effectExtent l="0" t="0" r="6985" b="2540"/>
+            <wp:docPr id="926880219" name="Picture 4"/>
+            <wp:cNvGraphicFramePr>
+              <a:graphicFrameLocks xmlns:a="http://schemas.openxmlformats.org/drawingml/2006/main" noChangeAspect="1"/>
+            </wp:cNvGraphicFramePr>
+            <a:graphic xmlns:a="http://schemas.openxmlformats.org/drawingml/2006/main">
+              <a:graphicData uri="http://schemas.openxmlformats.org/drawingml/2006/picture">
+                <pic:pic xmlns:pic="http://schemas.openxmlformats.org/drawingml/2006/picture">
+                  <pic:nvPicPr>
+                    <pic:cNvPr id="926880219" name="Picture 926880219"/>
+                    <pic:cNvPicPr/>
+                  </pic:nvPicPr>
+                  <pic:blipFill rotWithShape="1">
+                    <a:blip r:embed="rId12">
+                      <a:extLst>
+                        <a:ext uri="{28A0092B-C50C-407E-A947-70E740481C1C}">
+                          <a14:useLocalDpi xmlns:a14="http://schemas.microsoft.com/office/drawing/2010/main" val="0"/>
+                        </a:ext>
+                      </a:extLst>
+                    </a:blip>
+                    <a:srcRect t="13065"/>
+                    <a:stretch/>
+                  </pic:blipFill>
+                  <pic:spPr bwMode="auto">
+                    <a:xfrm>
+                      <a:off x="0" y="0"/>
+                      <a:ext cx="4249465" cy="2497842"/>
+                    </a:xfrm>
+                    <a:prstGeom prst="rect">
+                      <a:avLst/>
+                    </a:prstGeom>
+                    <a:ln>
+                      <a:noFill/>
+                    </a:ln>
+                    <a:extLst>
+                      <a:ext uri="{53640926-AAD7-44D8-BBD7-CCE9431645EC}">
+                        <a14:shadowObscured xmlns:a14="http://schemas.microsoft.com/office/drawing/2010/main"/>
+                      </a:ext>
+                    </a:extLst>
+                  </pic:spPr>
+                </pic:pic>
+              </a:graphicData>
+            </a:graphic>
+          </wp:inline>
+        </w:drawing>
+      </w:r>
+    </w:p>
+    <w:p>
+      <w:pPr>
+        <w:pStyle w:val="Caption"/>
+        <w:jc w:val="center"/>
+      </w:pPr>
+      <w:r>
+        <w:t xml:space="preserve">Figure </w:t>
+      </w:r>
+      <w:r>
+        <w:fldChar w:fldCharType="begin"/>
+      </w:r>
+      <w:r>
+        <w:instrText xml:space="preserve"> SEQ Figure \* ARABIC </w:instrText>
+      </w:r>
+      <w:r>
+        <w:fldChar w:fldCharType="separate"/>
+      </w:r>
+      <w:r>
+        <w:rPr>
+          <w:noProof/>
+        </w:rPr>
+        <w:t>4</w:t>
+      </w:r>
+      <w:r>
+        <w:fldChar w:fldCharType="end"/>
+      </w:r>
+      <w:r>
+        <w:t xml:space="preserve">. Total issues found with Ax </w:t>
+      </w:r>
+      <w:proofErr w:type="spellStart"/>
+      <w:r>
+        <w:t>DevTool</w:t>
+      </w:r>
+      <w:r>
+        <w:t>s</w:t>
+      </w:r>
+      <w:proofErr w:type="spellEnd"/>
+    </w:p>
+    <w:p/>
+    <w:p>
+      <w:pPr>
+        <w:keepNext/>
+        <w:jc w:val="center"/>
+      </w:pPr>
+      <w:r>
+        <w:rPr>
+          <w:noProof/>
+          <w14:ligatures w14:val="standardContextual"/>
+        </w:rPr>
+        <w:drawing>
+          <wp:inline distT="0" distB="0" distL="0" distR="0" wp14:anchorId="36E9ABE2" wp14:editId="39EECFB2">
+            <wp:extent cx="5232669" cy="2209914"/>
+            <wp:effectExtent l="0" t="0" r="6350" b="0"/>
+            <wp:docPr id="42563972" name="Picture 6"/>
+            <wp:cNvGraphicFramePr>
+              <a:graphicFrameLocks xmlns:a="http://schemas.openxmlformats.org/drawingml/2006/main" noChangeAspect="1"/>
+            </wp:cNvGraphicFramePr>
+            <a:graphic xmlns:a="http://schemas.openxmlformats.org/drawingml/2006/main">
+              <a:graphicData uri="http://schemas.openxmlformats.org/drawingml/2006/picture">
+                <pic:pic xmlns:pic="http://schemas.openxmlformats.org/drawingml/2006/picture">
+                  <pic:nvPicPr>
+                    <pic:cNvPr id="42563972" name="Picture 42563972"/>
+                    <pic:cNvPicPr/>
+                  </pic:nvPicPr>
+                  <pic:blipFill>
+                    <a:blip r:embed="rId13">
+                      <a:extLst>
+                        <a:ext uri="{28A0092B-C50C-407E-A947-70E740481C1C}">
+                          <a14:useLocalDpi xmlns:a14="http://schemas.microsoft.com/office/drawing/2010/main" val="0"/>
+                        </a:ext>
+                      </a:extLst>
+                    </a:blip>
+                    <a:stretch>
+                      <a:fillRect/>
+                    </a:stretch>
+                  </pic:blipFill>
+                  <pic:spPr>
+                    <a:xfrm>
+                      <a:off x="0" y="0"/>
+                      <a:ext cx="5232669" cy="2209914"/>
+                    </a:xfrm>
+                    <a:prstGeom prst="rect">
+                      <a:avLst/>
+                    </a:prstGeom>
+                  </pic:spPr>
+                </pic:pic>
+              </a:graphicData>
+            </a:graphic>
+          </wp:inline>
+        </w:drawing>
+      </w:r>
+    </w:p>
+    <w:p>
+      <w:pPr>
+        <w:pStyle w:val="Caption"/>
+        <w:jc w:val="center"/>
+        <w:rPr>
+          <w:rFonts w:ascii="Segoe UI" w:hAnsi="Segoe UI" w:cs="Segoe UI"/>
+          <w:color w:val="0D0D0D"/>
+          <w:shd w:val="clear" w:color="auto" w:fill="FFFFFF"/>
+        </w:rPr>
+      </w:pPr>
+      <w:r>
+        <w:t xml:space="preserve">Figure </w:t>
+      </w:r>
+      <w:r>
+        <w:fldChar w:fldCharType="begin"/>
+      </w:r>
+      <w:r>
+        <w:instrText xml:space="preserve"> SEQ Figure \* ARABIC </w:instrText>
+      </w:r>
+      <w:r>
+        <w:fldChar w:fldCharType="separate"/>
+      </w:r>
+      <w:r>
+        <w:rPr>
+          <w:noProof/>
+        </w:rPr>
+        <w:t>5</w:t>
+      </w:r>
+      <w:r>
+        <w:fldChar w:fldCharType="end"/>
+      </w:r>
+      <w:r>
+        <w:t xml:space="preserve">. </w:t>
+      </w:r>
+      <w:r>
+        <w:rPr>
+          <w:rFonts w:ascii="Segoe UI" w:hAnsi="Segoe UI" w:cs="Segoe UI"/>
+          <w:color w:val="0D0D0D"/>
+          <w:shd w:val="clear" w:color="auto" w:fill="FFFFFF"/>
+        </w:rPr>
+        <w:t xml:space="preserve">Identified specific issues using Ax </w:t>
+      </w:r>
+      <w:proofErr w:type="spellStart"/>
+      <w:r>
+        <w:rPr>
+          <w:rFonts w:ascii="Segoe UI" w:hAnsi="Segoe UI" w:cs="Segoe UI"/>
+          <w:color w:val="0D0D0D"/>
+          <w:shd w:val="clear" w:color="auto" w:fill="FFFFFF"/>
+        </w:rPr>
+        <w:t>DevTools</w:t>
+      </w:r>
+      <w:proofErr w:type="spellEnd"/>
+    </w:p>
+    <w:p/>
     <w:sectPr>
       <w:pgSz w:w="12240" w:h="15840"/>
       <w:pgMar w:top="1440" w:right="1440" w:bottom="1440" w:left="1440" w:header="720" w:footer="720" w:gutter="0"/>
@@ -5345,7 +5868,7 @@
       <w:lvlText w:val=""/>
       <w:lvlJc w:val="left"/>
       <w:pPr>
-        <w:ind w:left="720" w:hanging="360"/>
+        <w:ind w:left="1080" w:hanging="360"/>
       </w:pPr>
       <w:rPr>
         <w:rFonts w:ascii="Symbol" w:hAnsi="Symbol" w:hint="default"/>
@@ -5357,7 +5880,7 @@
       <w:lvlText w:val="o"/>
       <w:lvlJc w:val="left"/>
       <w:pPr>
-        <w:ind w:left="1440" w:hanging="360"/>
+        <w:ind w:left="1800" w:hanging="360"/>
       </w:pPr>
       <w:rPr>
         <w:rFonts w:ascii="Courier New" w:hAnsi="Courier New" w:cs="Courier New" w:hint="default"/>
@@ -5369,7 +5892,7 @@
       <w:lvlText w:val=""/>
       <w:lvlJc w:val="left"/>
       <w:pPr>
-        <w:ind w:left="2160" w:hanging="360"/>
+        <w:ind w:left="2520" w:hanging="360"/>
       </w:pPr>
       <w:rPr>
         <w:rFonts w:ascii="Wingdings" w:hAnsi="Wingdings" w:hint="default"/>
@@ -5381,7 +5904,7 @@
       <w:lvlText w:val=""/>
       <w:lvlJc w:val="left"/>
       <w:pPr>
-        <w:ind w:left="2880" w:hanging="360"/>
+        <w:ind w:left="3240" w:hanging="360"/>
       </w:pPr>
       <w:rPr>
         <w:rFonts w:ascii="Symbol" w:hAnsi="Symbol" w:hint="default"/>
@@ -5393,7 +5916,7 @@
       <w:lvlText w:val="o"/>
       <w:lvlJc w:val="left"/>
       <w:pPr>
-        <w:ind w:left="3600" w:hanging="360"/>
+        <w:ind w:left="3960" w:hanging="360"/>
       </w:pPr>
       <w:rPr>
         <w:rFonts w:ascii="Courier New" w:hAnsi="Courier New" w:cs="Courier New" w:hint="default"/>
@@ -5405,7 +5928,7 @@
       <w:lvlText w:val=""/>
       <w:lvlJc w:val="left"/>
       <w:pPr>
-        <w:ind w:left="4320" w:hanging="360"/>
+        <w:ind w:left="4680" w:hanging="360"/>
       </w:pPr>
       <w:rPr>
         <w:rFonts w:ascii="Wingdings" w:hAnsi="Wingdings" w:hint="default"/>
@@ -5417,7 +5940,7 @@
       <w:lvlText w:val=""/>
       <w:lvlJc w:val="left"/>
       <w:pPr>
-        <w:ind w:left="5040" w:hanging="360"/>
+        <w:ind w:left="5400" w:hanging="360"/>
       </w:pPr>
       <w:rPr>
         <w:rFonts w:ascii="Symbol" w:hAnsi="Symbol" w:hint="default"/>
@@ -5429,7 +5952,7 @@
       <w:lvlText w:val="o"/>
       <w:lvlJc w:val="left"/>
       <w:pPr>
-        <w:ind w:left="5760" w:hanging="360"/>
+        <w:ind w:left="6120" w:hanging="360"/>
       </w:pPr>
       <w:rPr>
         <w:rFonts w:ascii="Courier New" w:hAnsi="Courier New" w:cs="Courier New" w:hint="default"/>
@@ -5441,7 +5964,7 @@
       <w:lvlText w:val=""/>
       <w:lvlJc w:val="left"/>
       <w:pPr>
-        <w:ind w:left="6480" w:hanging="360"/>
+        <w:ind w:left="6840" w:hanging="360"/>
       </w:pPr>
       <w:rPr>
         <w:rFonts w:ascii="Wingdings" w:hAnsi="Wingdings" w:hint="default"/>
@@ -5653,15 +6176,19 @@
   <w:abstractNum w:abstractNumId="3" w15:restartNumberingAfterBreak="0">
     <w:nsid w:val="0D0D4FE1"/>
     <w:multiLevelType w:val="multilevel"/>
-    <w:tmpl w:val="FF5E4CFE"/>
+    <w:tmpl w:val="DFDEDC16"/>
     <w:lvl w:ilvl="0">
       <w:start w:val="1"/>
       <w:numFmt w:val="decimal"/>
       <w:lvlText w:val="%1."/>
       <w:lvlJc w:val="left"/>
       <w:pPr>
-        <w:ind w:left="720" w:hanging="360"/>
-      </w:pPr>
+        <w:ind w:left="360" w:hanging="360"/>
+      </w:pPr>
+      <w:rPr>
+        <w:sz w:val="32"/>
+        <w:szCs w:val="32"/>
+      </w:rPr>
     </w:lvl>
     <w:lvl w:ilvl="1">
       <w:start w:val="1"/>
@@ -5670,7 +6197,7 @@
       <w:lvlText w:val="%1.%2."/>
       <w:lvlJc w:val="left"/>
       <w:pPr>
-        <w:ind w:left="1080" w:hanging="720"/>
+        <w:ind w:left="720" w:hanging="720"/>
       </w:pPr>
       <w:rPr>
         <w:rFonts w:hint="default"/>
@@ -5683,7 +6210,7 @@
       <w:lvlText w:val="%1.%2.%3."/>
       <w:lvlJc w:val="left"/>
       <w:pPr>
-        <w:ind w:left="1080" w:hanging="720"/>
+        <w:ind w:left="720" w:hanging="720"/>
       </w:pPr>
       <w:rPr>
         <w:rFonts w:hint="default"/>
@@ -5696,7 +6223,7 @@
       <w:lvlText w:val="%1.%2.%3.%4."/>
       <w:lvlJc w:val="left"/>
       <w:pPr>
-        <w:ind w:left="1440" w:hanging="1080"/>
+        <w:ind w:left="1080" w:hanging="1080"/>
       </w:pPr>
       <w:rPr>
         <w:rFonts w:hint="default"/>
@@ -5709,7 +6236,7 @@
       <w:lvlText w:val="%1.%2.%3.%4.%5."/>
       <w:lvlJc w:val="left"/>
       <w:pPr>
-        <w:ind w:left="1440" w:hanging="1080"/>
+        <w:ind w:left="1080" w:hanging="1080"/>
       </w:pPr>
       <w:rPr>
         <w:rFonts w:hint="default"/>
@@ -5722,7 +6249,7 @@
       <w:lvlText w:val="%1.%2.%3.%4.%5.%6."/>
       <w:lvlJc w:val="left"/>
       <w:pPr>
-        <w:ind w:left="1800" w:hanging="1440"/>
+        <w:ind w:left="1440" w:hanging="1440"/>
       </w:pPr>
       <w:rPr>
         <w:rFonts w:hint="default"/>
@@ -5735,7 +6262,7 @@
       <w:lvlText w:val="%1.%2.%3.%4.%5.%6.%7."/>
       <w:lvlJc w:val="left"/>
       <w:pPr>
-        <w:ind w:left="1800" w:hanging="1440"/>
+        <w:ind w:left="1440" w:hanging="1440"/>
       </w:pPr>
       <w:rPr>
         <w:rFonts w:hint="default"/>
@@ -5748,7 +6275,7 @@
       <w:lvlText w:val="%1.%2.%3.%4.%5.%6.%7.%8."/>
       <w:lvlJc w:val="left"/>
       <w:pPr>
-        <w:ind w:left="2160" w:hanging="1800"/>
+        <w:ind w:left="1800" w:hanging="1800"/>
       </w:pPr>
       <w:rPr>
         <w:rFonts w:hint="default"/>
@@ -5761,7 +6288,7 @@
       <w:lvlText w:val="%1.%2.%3.%4.%5.%6.%7.%8.%9."/>
       <w:lvlJc w:val="left"/>
       <w:pPr>
-        <w:ind w:left="2160" w:hanging="1800"/>
+        <w:ind w:left="1800" w:hanging="1800"/>
       </w:pPr>
       <w:rPr>
         <w:rFonts w:hint="default"/>
@@ -7083,7 +7610,7 @@
       <w:lvlText w:val=""/>
       <w:lvlJc w:val="left"/>
       <w:pPr>
-        <w:ind w:left="720" w:hanging="360"/>
+        <w:ind w:left="1080" w:hanging="360"/>
       </w:pPr>
       <w:rPr>
         <w:rFonts w:ascii="Symbol" w:hAnsi="Symbol" w:hint="default"/>
@@ -7095,7 +7622,7 @@
       <w:lvlText w:val="o"/>
       <w:lvlJc w:val="left"/>
       <w:pPr>
-        <w:ind w:left="1440" w:hanging="360"/>
+        <w:ind w:left="1800" w:hanging="360"/>
       </w:pPr>
       <w:rPr>
         <w:rFonts w:ascii="Courier New" w:hAnsi="Courier New" w:cs="Courier New" w:hint="default"/>
@@ -7107,7 +7634,7 @@
       <w:lvlText w:val=""/>
       <w:lvlJc w:val="left"/>
       <w:pPr>
-        <w:ind w:left="2160" w:hanging="360"/>
+        <w:ind w:left="2520" w:hanging="360"/>
       </w:pPr>
       <w:rPr>
         <w:rFonts w:ascii="Wingdings" w:hAnsi="Wingdings" w:hint="default"/>
@@ -7119,7 +7646,7 @@
       <w:lvlText w:val=""/>
       <w:lvlJc w:val="left"/>
       <w:pPr>
-        <w:ind w:left="2880" w:hanging="360"/>
+        <w:ind w:left="3240" w:hanging="360"/>
       </w:pPr>
       <w:rPr>
         <w:rFonts w:ascii="Symbol" w:hAnsi="Symbol" w:hint="default"/>
@@ -7131,7 +7658,7 @@
       <w:lvlText w:val="o"/>
       <w:lvlJc w:val="left"/>
       <w:pPr>
-        <w:ind w:left="3600" w:hanging="360"/>
+        <w:ind w:left="3960" w:hanging="360"/>
       </w:pPr>
       <w:rPr>
         <w:rFonts w:ascii="Courier New" w:hAnsi="Courier New" w:cs="Courier New" w:hint="default"/>
@@ -7143,7 +7670,7 @@
       <w:lvlText w:val=""/>
       <w:lvlJc w:val="left"/>
       <w:pPr>
-        <w:ind w:left="4320" w:hanging="360"/>
+        <w:ind w:left="4680" w:hanging="360"/>
       </w:pPr>
       <w:rPr>
         <w:rFonts w:ascii="Wingdings" w:hAnsi="Wingdings" w:hint="default"/>
@@ -7155,7 +7682,7 @@
       <w:lvlText w:val=""/>
       <w:lvlJc w:val="left"/>
       <w:pPr>
-        <w:ind w:left="5040" w:hanging="360"/>
+        <w:ind w:left="5400" w:hanging="360"/>
       </w:pPr>
       <w:rPr>
         <w:rFonts w:ascii="Symbol" w:hAnsi="Symbol" w:hint="default"/>
@@ -7167,7 +7694,7 @@
       <w:lvlText w:val="o"/>
       <w:lvlJc w:val="left"/>
       <w:pPr>
-        <w:ind w:left="5760" w:hanging="360"/>
+        <w:ind w:left="6120" w:hanging="360"/>
       </w:pPr>
       <w:rPr>
         <w:rFonts w:ascii="Courier New" w:hAnsi="Courier New" w:cs="Courier New" w:hint="default"/>
@@ -7179,7 +7706,7 @@
       <w:lvlText w:val=""/>
       <w:lvlJc w:val="left"/>
       <w:pPr>
-        <w:ind w:left="6480" w:hanging="360"/>
+        <w:ind w:left="6840" w:hanging="360"/>
       </w:pPr>
       <w:rPr>
         <w:rFonts w:ascii="Wingdings" w:hAnsi="Wingdings" w:hint="default"/>
@@ -7300,6 +7827,92 @@
     </w:lvl>
   </w:abstractNum>
   <w:abstractNum w:abstractNumId="18" w15:restartNumberingAfterBreak="0">
+    <w:nsid w:val="559C172B"/>
+    <w:multiLevelType w:val="multilevel"/>
+    <w:tmpl w:val="0409001F"/>
+    <w:lvl w:ilvl="0">
+      <w:start w:val="1"/>
+      <w:numFmt w:val="decimal"/>
+      <w:lvlText w:val="%1."/>
+      <w:lvlJc w:val="left"/>
+      <w:pPr>
+        <w:ind w:left="360" w:hanging="360"/>
+      </w:pPr>
+    </w:lvl>
+    <w:lvl w:ilvl="1">
+      <w:start w:val="1"/>
+      <w:numFmt w:val="decimal"/>
+      <w:lvlText w:val="%1.%2."/>
+      <w:lvlJc w:val="left"/>
+      <w:pPr>
+        <w:ind w:left="792" w:hanging="432"/>
+      </w:pPr>
+    </w:lvl>
+    <w:lvl w:ilvl="2">
+      <w:start w:val="1"/>
+      <w:numFmt w:val="decimal"/>
+      <w:lvlText w:val="%1.%2.%3."/>
+      <w:lvlJc w:val="left"/>
+      <w:pPr>
+        <w:ind w:left="1224" w:hanging="504"/>
+      </w:pPr>
+    </w:lvl>
+    <w:lvl w:ilvl="3">
+      <w:start w:val="1"/>
+      <w:numFmt w:val="decimal"/>
+      <w:lvlText w:val="%1.%2.%3.%4."/>
+      <w:lvlJc w:val="left"/>
+      <w:pPr>
+        <w:ind w:left="1728" w:hanging="648"/>
+      </w:pPr>
+    </w:lvl>
+    <w:lvl w:ilvl="4">
+      <w:start w:val="1"/>
+      <w:numFmt w:val="decimal"/>
+      <w:lvlText w:val="%1.%2.%3.%4.%5."/>
+      <w:lvlJc w:val="left"/>
+      <w:pPr>
+        <w:ind w:left="2232" w:hanging="792"/>
+      </w:pPr>
+    </w:lvl>
+    <w:lvl w:ilvl="5">
+      <w:start w:val="1"/>
+      <w:numFmt w:val="decimal"/>
+      <w:lvlText w:val="%1.%2.%3.%4.%5.%6."/>
+      <w:lvlJc w:val="left"/>
+      <w:pPr>
+        <w:ind w:left="2736" w:hanging="936"/>
+      </w:pPr>
+    </w:lvl>
+    <w:lvl w:ilvl="6">
+      <w:start w:val="1"/>
+      <w:numFmt w:val="decimal"/>
+      <w:lvlText w:val="%1.%2.%3.%4.%5.%6.%7."/>
+      <w:lvlJc w:val="left"/>
+      <w:pPr>
+        <w:ind w:left="3240" w:hanging="1080"/>
+      </w:pPr>
+    </w:lvl>
+    <w:lvl w:ilvl="7">
+      <w:start w:val="1"/>
+      <w:numFmt w:val="decimal"/>
+      <w:lvlText w:val="%1.%2.%3.%4.%5.%6.%7.%8."/>
+      <w:lvlJc w:val="left"/>
+      <w:pPr>
+        <w:ind w:left="3744" w:hanging="1224"/>
+      </w:pPr>
+    </w:lvl>
+    <w:lvl w:ilvl="8">
+      <w:start w:val="1"/>
+      <w:numFmt w:val="decimal"/>
+      <w:lvlText w:val="%1.%2.%3.%4.%5.%6.%7.%8.%9."/>
+      <w:lvlJc w:val="left"/>
+      <w:pPr>
+        <w:ind w:left="4320" w:hanging="1440"/>
+      </w:pPr>
+    </w:lvl>
+  </w:abstractNum>
+  <w:abstractNum w:abstractNumId="19" w15:restartNumberingAfterBreak="0">
     <w:nsid w:val="5B435BBB"/>
     <w:multiLevelType w:val="hybridMultilevel"/>
     <w:tmpl w:val="FFFFFFFF"/>
@@ -7412,7 +8025,7 @@
       </w:rPr>
     </w:lvl>
   </w:abstractNum>
-  <w:abstractNum w:abstractNumId="19" w15:restartNumberingAfterBreak="0">
+  <w:abstractNum w:abstractNumId="20" w15:restartNumberingAfterBreak="0">
     <w:nsid w:val="5D3E6B7F"/>
     <w:multiLevelType w:val="hybridMultilevel"/>
     <w:tmpl w:val="541AEFD6"/>
@@ -7498,7 +8111,7 @@
       </w:pPr>
     </w:lvl>
   </w:abstractNum>
-  <w:abstractNum w:abstractNumId="20" w15:restartNumberingAfterBreak="0">
+  <w:abstractNum w:abstractNumId="21" w15:restartNumberingAfterBreak="0">
     <w:nsid w:val="5DAB2092"/>
     <w:multiLevelType w:val="multilevel"/>
     <w:tmpl w:val="B4301CA4"/>
@@ -7611,7 +8224,7 @@
       </w:rPr>
     </w:lvl>
   </w:abstractNum>
-  <w:abstractNum w:abstractNumId="21" w15:restartNumberingAfterBreak="0">
+  <w:abstractNum w:abstractNumId="22" w15:restartNumberingAfterBreak="0">
     <w:nsid w:val="603C1C52"/>
     <w:multiLevelType w:val="hybridMultilevel"/>
     <w:tmpl w:val="4CBE9844"/>
@@ -7724,7 +8337,7 @@
       </w:rPr>
     </w:lvl>
   </w:abstractNum>
-  <w:abstractNum w:abstractNumId="22" w15:restartNumberingAfterBreak="0">
+  <w:abstractNum w:abstractNumId="23" w15:restartNumberingAfterBreak="0">
     <w:nsid w:val="67015B63"/>
     <w:multiLevelType w:val="hybridMultilevel"/>
     <w:tmpl w:val="7A441A30"/>
@@ -7734,7 +8347,7 @@
       <w:lvlText w:val=""/>
       <w:lvlJc w:val="left"/>
       <w:pPr>
-        <w:ind w:left="720" w:hanging="360"/>
+        <w:ind w:left="1080" w:hanging="360"/>
       </w:pPr>
       <w:rPr>
         <w:rFonts w:ascii="Symbol" w:hAnsi="Symbol" w:hint="default"/>
@@ -7746,7 +8359,7 @@
       <w:lvlText w:val="o"/>
       <w:lvlJc w:val="left"/>
       <w:pPr>
-        <w:ind w:left="1440" w:hanging="360"/>
+        <w:ind w:left="1800" w:hanging="360"/>
       </w:pPr>
       <w:rPr>
         <w:rFonts w:ascii="Courier New" w:hAnsi="Courier New" w:cs="Courier New" w:hint="default"/>
@@ -7758,7 +8371,7 @@
       <w:lvlText w:val=""/>
       <w:lvlJc w:val="left"/>
       <w:pPr>
-        <w:ind w:left="2160" w:hanging="360"/>
+        <w:ind w:left="2520" w:hanging="360"/>
       </w:pPr>
       <w:rPr>
         <w:rFonts w:ascii="Wingdings" w:hAnsi="Wingdings" w:hint="default"/>
@@ -7770,7 +8383,7 @@
       <w:lvlText w:val=""/>
       <w:lvlJc w:val="left"/>
       <w:pPr>
-        <w:ind w:left="2880" w:hanging="360"/>
+        <w:ind w:left="3240" w:hanging="360"/>
       </w:pPr>
       <w:rPr>
         <w:rFonts w:ascii="Symbol" w:hAnsi="Symbol" w:hint="default"/>
@@ -7782,7 +8395,7 @@
       <w:lvlText w:val="o"/>
       <w:lvlJc w:val="left"/>
       <w:pPr>
-        <w:ind w:left="3600" w:hanging="360"/>
+        <w:ind w:left="3960" w:hanging="360"/>
       </w:pPr>
       <w:rPr>
         <w:rFonts w:ascii="Courier New" w:hAnsi="Courier New" w:cs="Courier New" w:hint="default"/>
@@ -7794,7 +8407,7 @@
       <w:lvlText w:val=""/>
       <w:lvlJc w:val="left"/>
       <w:pPr>
-        <w:ind w:left="4320" w:hanging="360"/>
+        <w:ind w:left="4680" w:hanging="360"/>
       </w:pPr>
       <w:rPr>
         <w:rFonts w:ascii="Wingdings" w:hAnsi="Wingdings" w:hint="default"/>
@@ -7806,7 +8419,7 @@
       <w:lvlText w:val=""/>
       <w:lvlJc w:val="left"/>
       <w:pPr>
-        <w:ind w:left="5040" w:hanging="360"/>
+        <w:ind w:left="5400" w:hanging="360"/>
       </w:pPr>
       <w:rPr>
         <w:rFonts w:ascii="Symbol" w:hAnsi="Symbol" w:hint="default"/>
@@ -7818,7 +8431,7 @@
       <w:lvlText w:val="o"/>
       <w:lvlJc w:val="left"/>
       <w:pPr>
-        <w:ind w:left="5760" w:hanging="360"/>
+        <w:ind w:left="6120" w:hanging="360"/>
       </w:pPr>
       <w:rPr>
         <w:rFonts w:ascii="Courier New" w:hAnsi="Courier New" w:cs="Courier New" w:hint="default"/>
@@ -7830,14 +8443,14 @@
       <w:lvlText w:val=""/>
       <w:lvlJc w:val="left"/>
       <w:pPr>
-        <w:ind w:left="6480" w:hanging="360"/>
+        <w:ind w:left="6840" w:hanging="360"/>
       </w:pPr>
       <w:rPr>
         <w:rFonts w:ascii="Wingdings" w:hAnsi="Wingdings" w:hint="default"/>
       </w:rPr>
     </w:lvl>
   </w:abstractNum>
-  <w:abstractNum w:abstractNumId="23" w15:restartNumberingAfterBreak="0">
+  <w:abstractNum w:abstractNumId="24" w15:restartNumberingAfterBreak="0">
     <w:nsid w:val="6FA71B54"/>
     <w:multiLevelType w:val="multilevel"/>
     <w:tmpl w:val="0409001F"/>
@@ -7923,7 +8536,7 @@
       </w:pPr>
     </w:lvl>
   </w:abstractNum>
-  <w:abstractNum w:abstractNumId="24" w15:restartNumberingAfterBreak="0">
+  <w:abstractNum w:abstractNumId="25" w15:restartNumberingAfterBreak="0">
     <w:nsid w:val="71B32DA2"/>
     <w:multiLevelType w:val="hybridMultilevel"/>
     <w:tmpl w:val="FD126412"/>
@@ -8009,7 +8622,7 @@
       </w:pPr>
     </w:lvl>
   </w:abstractNum>
-  <w:abstractNum w:abstractNumId="25" w15:restartNumberingAfterBreak="0">
+  <w:abstractNum w:abstractNumId="26" w15:restartNumberingAfterBreak="0">
     <w:nsid w:val="72992DC5"/>
     <w:multiLevelType w:val="hybridMultilevel"/>
     <w:tmpl w:val="473E7268"/>
@@ -8095,7 +8708,7 @@
       </w:pPr>
     </w:lvl>
   </w:abstractNum>
-  <w:abstractNum w:abstractNumId="26" w15:restartNumberingAfterBreak="0">
+  <w:abstractNum w:abstractNumId="27" w15:restartNumberingAfterBreak="0">
     <w:nsid w:val="72B73932"/>
     <w:multiLevelType w:val="multilevel"/>
     <w:tmpl w:val="FF5E4CFE"/>
@@ -8213,7 +8826,7 @@
       </w:rPr>
     </w:lvl>
   </w:abstractNum>
-  <w:abstractNum w:abstractNumId="27" w15:restartNumberingAfterBreak="0">
+  <w:abstractNum w:abstractNumId="28" w15:restartNumberingAfterBreak="0">
     <w:nsid w:val="781E7206"/>
     <w:multiLevelType w:val="hybridMultilevel"/>
     <w:tmpl w:val="C3F89D36"/>
@@ -8302,7 +8915,7 @@
       </w:pPr>
     </w:lvl>
   </w:abstractNum>
-  <w:abstractNum w:abstractNumId="28" w15:restartNumberingAfterBreak="0">
+  <w:abstractNum w:abstractNumId="29" w15:restartNumberingAfterBreak="0">
     <w:nsid w:val="7A043D27"/>
     <w:multiLevelType w:val="hybridMultilevel"/>
     <w:tmpl w:val="82268DBE"/>
@@ -8415,7 +9028,7 @@
       </w:rPr>
     </w:lvl>
   </w:abstractNum>
-  <w:abstractNum w:abstractNumId="29" w15:restartNumberingAfterBreak="0">
+  <w:abstractNum w:abstractNumId="30" w15:restartNumberingAfterBreak="0">
     <w:nsid w:val="7BBB1931"/>
     <w:multiLevelType w:val="hybridMultilevel"/>
     <w:tmpl w:val="47C8579C"/>
@@ -8501,7 +9114,7 @@
       </w:pPr>
     </w:lvl>
   </w:abstractNum>
-  <w:abstractNum w:abstractNumId="30" w15:restartNumberingAfterBreak="0">
+  <w:abstractNum w:abstractNumId="31" w15:restartNumberingAfterBreak="0">
     <w:nsid w:val="7F217C52"/>
     <w:multiLevelType w:val="hybridMultilevel"/>
     <w:tmpl w:val="477E3FD2"/>
@@ -8618,19 +9231,19 @@
     <w:abstractNumId w:val="15"/>
   </w:num>
   <w:num w:numId="2" w16cid:durableId="11493508">
-    <w:abstractNumId w:val="25"/>
+    <w:abstractNumId w:val="26"/>
   </w:num>
   <w:num w:numId="3" w16cid:durableId="1259481636">
-    <w:abstractNumId w:val="24"/>
+    <w:abstractNumId w:val="25"/>
   </w:num>
   <w:num w:numId="4" w16cid:durableId="757337135">
     <w:abstractNumId w:val="3"/>
   </w:num>
   <w:num w:numId="5" w16cid:durableId="616448603">
-    <w:abstractNumId w:val="19"/>
+    <w:abstractNumId w:val="20"/>
   </w:num>
   <w:num w:numId="6" w16cid:durableId="48069285">
-    <w:abstractNumId w:val="23"/>
+    <w:abstractNumId w:val="24"/>
   </w:num>
   <w:num w:numId="7" w16cid:durableId="1420829425">
     <w:abstractNumId w:val="8"/>
@@ -8642,25 +9255,25 @@
     <w:abstractNumId w:val="11"/>
   </w:num>
   <w:num w:numId="10" w16cid:durableId="1930774976">
-    <w:abstractNumId w:val="30"/>
+    <w:abstractNumId w:val="31"/>
   </w:num>
   <w:num w:numId="11" w16cid:durableId="177936687">
-    <w:abstractNumId w:val="21"/>
+    <w:abstractNumId w:val="22"/>
   </w:num>
   <w:num w:numId="12" w16cid:durableId="1556234961">
-    <w:abstractNumId w:val="29"/>
+    <w:abstractNumId w:val="30"/>
   </w:num>
   <w:num w:numId="13" w16cid:durableId="610862458">
     <w:abstractNumId w:val="7"/>
   </w:num>
   <w:num w:numId="14" w16cid:durableId="934287345">
-    <w:abstractNumId w:val="20"/>
+    <w:abstractNumId w:val="21"/>
   </w:num>
   <w:num w:numId="15" w16cid:durableId="1158423552">
     <w:abstractNumId w:val="16"/>
   </w:num>
   <w:num w:numId="16" w16cid:durableId="298537701">
-    <w:abstractNumId w:val="26"/>
+    <w:abstractNumId w:val="27"/>
   </w:num>
   <w:num w:numId="17" w16cid:durableId="1110273316">
     <w:abstractNumId w:val="14"/>
@@ -8669,7 +9282,7 @@
     <w:abstractNumId w:val="2"/>
   </w:num>
   <w:num w:numId="19" w16cid:durableId="393822218">
-    <w:abstractNumId w:val="27"/>
+    <w:abstractNumId w:val="28"/>
   </w:num>
   <w:num w:numId="20" w16cid:durableId="775171672">
     <w:abstractNumId w:val="9"/>
@@ -8684,7 +9297,7 @@
     <w:abstractNumId w:val="1"/>
   </w:num>
   <w:num w:numId="24" w16cid:durableId="1513186446">
-    <w:abstractNumId w:val="28"/>
+    <w:abstractNumId w:val="29"/>
   </w:num>
   <w:num w:numId="25" w16cid:durableId="156115740">
     <w:abstractNumId w:val="6"/>
@@ -8693,7 +9306,7 @@
     <w:abstractNumId w:val="13"/>
   </w:num>
   <w:num w:numId="27" w16cid:durableId="1137651427">
-    <w:abstractNumId w:val="22"/>
+    <w:abstractNumId w:val="23"/>
   </w:num>
   <w:num w:numId="28" w16cid:durableId="1371567648">
     <w:abstractNumId w:val="0"/>
@@ -8702,10 +9315,13 @@
     <w:abstractNumId w:val="10"/>
   </w:num>
   <w:num w:numId="30" w16cid:durableId="430201904">
-    <w:abstractNumId w:val="18"/>
+    <w:abstractNumId w:val="19"/>
   </w:num>
   <w:num w:numId="31" w16cid:durableId="1460538983">
     <w:abstractNumId w:val="17"/>
+  </w:num>
+  <w:num w:numId="32" w16cid:durableId="240139957">
+    <w:abstractNumId w:val="18"/>
   </w:num>
 </w:numbering>
 </file>
@@ -9706,6 +10322,25 @@
       <w:ind w:left="220"/>
     </w:pPr>
   </w:style>
+  <w:style w:type="paragraph" w:styleId="Caption">
+    <w:name w:val="caption"/>
+    <w:basedOn w:val="Normal"/>
+    <w:next w:val="Normal"/>
+    <w:uiPriority w:val="35"/>
+    <w:unhideWhenUsed/>
+    <w:qFormat/>
+    <w:rsid w:val="00F469D1"/>
+    <w:pPr>
+      <w:spacing w:after="200" w:line="240" w:lineRule="auto"/>
+    </w:pPr>
+    <w:rPr>
+      <w:i/>
+      <w:iCs/>
+      <w:color w:val="0E2841" w:themeColor="text2"/>
+      <w:sz w:val="18"/>
+      <w:szCs w:val="18"/>
+    </w:rPr>
+  </w:style>
 </w:styles>
 </file>
 
@@ -10005,6 +10640,25 @@
 </file>
 
 <file path=customXml/item1.xml><?xml version="1.0" encoding="utf-8"?>
+<b:Sources xmlns:b="http://schemas.openxmlformats.org/officeDocument/2006/bibliography" xmlns="http://schemas.openxmlformats.org/officeDocument/2006/bibliography" SelectedStyle="\APASixthEditionOfficeOnline.xsl" StyleName="APA" Version="6"/>
+</file>
+
+<file path=customXml/item2.xml><?xml version="1.0" encoding="utf-8"?>
+<p:properties xmlns:p="http://schemas.microsoft.com/office/2006/metadata/properties" xmlns:xsi="http://www.w3.org/2001/XMLSchema-instance" xmlns:pc="http://schemas.microsoft.com/office/infopath/2007/PartnerControls">
+  <documentManagement/>
+</p:properties>
+</file>
+
+<file path=customXml/item3.xml><?xml version="1.0" encoding="utf-8"?>
+<?mso-contentType ?>
+<FormTemplates xmlns="http://schemas.microsoft.com/sharepoint/v3/contenttype/forms">
+  <Display>DocumentLibraryForm</Display>
+  <Edit>DocumentLibraryForm</Edit>
+  <New>DocumentLibraryForm</New>
+</FormTemplates>
+</file>
+
+<file path=customXml/item4.xml><?xml version="1.0" encoding="utf-8"?>
 <ct:contentTypeSchema xmlns:ct="http://schemas.microsoft.com/office/2006/metadata/contentType" xmlns:ma="http://schemas.microsoft.com/office/2006/metadata/properties/metaAttributes" ct:_="" ma:_="" ma:contentTypeName="Document" ma:contentTypeID="0x0101006899B4341073994D97339BA265BEC21C" ma:contentTypeVersion="0" ma:contentTypeDescription="Create a new document." ma:contentTypeScope="" ma:versionID="b0a80bc15829930ddbf4df9e058e0dcc">
   <xsd:schema xmlns:xsd="http://www.w3.org/2001/XMLSchema" xmlns:xs="http://www.w3.org/2001/XMLSchema" xmlns:p="http://schemas.microsoft.com/office/2006/metadata/properties" targetNamespace="http://schemas.microsoft.com/office/2006/metadata/properties" ma:root="true" ma:fieldsID="a9efd19f5a38572b93b1cd605f994539">
     <xsd:element name="properties">
@@ -10118,22 +10772,32 @@
 </ct:contentTypeSchema>
 </file>
 
-<file path=customXml/item2.xml><?xml version="1.0" encoding="utf-8"?>
-<p:properties xmlns:p="http://schemas.microsoft.com/office/2006/metadata/properties" xmlns:xsi="http://www.w3.org/2001/XMLSchema-instance" xmlns:pc="http://schemas.microsoft.com/office/infopath/2007/PartnerControls">
-  <documentManagement/>
-</p:properties>
+<file path=customXml/itemProps1.xml><?xml version="1.0" encoding="utf-8"?>
+<ds:datastoreItem xmlns:ds="http://schemas.openxmlformats.org/officeDocument/2006/customXml" ds:itemID="{52C72930-29E3-440E-BACD-51ABE33B2AE7}">
+  <ds:schemaRefs>
+    <ds:schemaRef ds:uri="http://schemas.openxmlformats.org/officeDocument/2006/bibliography"/>
+  </ds:schemaRefs>
+</ds:datastoreItem>
 </file>
 
-<file path=customXml/item3.xml><?xml version="1.0" encoding="utf-8"?>
-<?mso-contentType ?>
-<FormTemplates xmlns="http://schemas.microsoft.com/sharepoint/v3/contenttype/forms">
-  <Display>DocumentLibraryForm</Display>
-  <Edit>DocumentLibraryForm</Edit>
-  <New>DocumentLibraryForm</New>
-</FormTemplates>
+<file path=customXml/itemProps2.xml><?xml version="1.0" encoding="utf-8"?>
+<ds:datastoreItem xmlns:ds="http://schemas.openxmlformats.org/officeDocument/2006/customXml" ds:itemID="{F1F14B05-A34B-4F22-8AE9-CD5359B04159}">
+  <ds:schemaRefs>
+    <ds:schemaRef ds:uri="http://schemas.microsoft.com/office/2006/metadata/properties"/>
+    <ds:schemaRef ds:uri="http://schemas.microsoft.com/office/infopath/2007/PartnerControls"/>
+  </ds:schemaRefs>
+</ds:datastoreItem>
 </file>
 
-<file path=customXml/itemProps1.xml><?xml version="1.0" encoding="utf-8"?>
+<file path=customXml/itemProps3.xml><?xml version="1.0" encoding="utf-8"?>
+<ds:datastoreItem xmlns:ds="http://schemas.openxmlformats.org/officeDocument/2006/customXml" ds:itemID="{E6890744-F09B-458F-BB5A-F1DA90D7C06B}">
+  <ds:schemaRefs>
+    <ds:schemaRef ds:uri="http://schemas.microsoft.com/sharepoint/v3/contenttype/forms"/>
+  </ds:schemaRefs>
+</ds:datastoreItem>
+</file>
+
+<file path=customXml/itemProps4.xml><?xml version="1.0" encoding="utf-8"?>
 <ds:datastoreItem xmlns:ds="http://schemas.openxmlformats.org/officeDocument/2006/customXml" ds:itemID="{A940CD7F-26B7-426D-AD58-7C162C973E24}">
   <ds:schemaRefs>
     <ds:schemaRef ds:uri="http://schemas.microsoft.com/office/2006/metadata/contentType"/>
@@ -10147,27 +10811,4 @@
     <ds:schemaRef ds:uri="http://schemas.microsoft.com/office/infopath/2007/PartnerControls"/>
   </ds:schemaRefs>
 </ds:datastoreItem>
-</file>
-
-<file path=customXml/itemProps2.xml><?xml version="1.0" encoding="utf-8"?>
-<ds:datastoreItem xmlns:ds="http://schemas.openxmlformats.org/officeDocument/2006/customXml" ds:itemID="{F1F14B05-A34B-4F22-8AE9-CD5359B04159}">
-  <ds:schemaRefs>
-    <ds:schemaRef ds:uri="http://schemas.microsoft.com/office/2006/documentManagement/types"/>
-    <ds:schemaRef ds:uri="http://purl.org/dc/terms/"/>
-    <ds:schemaRef ds:uri="http://purl.org/dc/elements/1.1/"/>
-    <ds:schemaRef ds:uri="http://purl.org/dc/dcmitype/"/>
-    <ds:schemaRef ds:uri="http://schemas.microsoft.com/office/2006/metadata/properties"/>
-    <ds:schemaRef ds:uri="http://www.w3.org/XML/1998/namespace"/>
-    <ds:schemaRef ds:uri="http://schemas.microsoft.com/office/infopath/2007/PartnerControls"/>
-    <ds:schemaRef ds:uri="http://schemas.openxmlformats.org/package/2006/metadata/core-properties"/>
-  </ds:schemaRefs>
-</ds:datastoreItem>
-</file>
-
-<file path=customXml/itemProps3.xml><?xml version="1.0" encoding="utf-8"?>
-<ds:datastoreItem xmlns:ds="http://schemas.openxmlformats.org/officeDocument/2006/customXml" ds:itemID="{E6890744-F09B-458F-BB5A-F1DA90D7C06B}">
-  <ds:schemaRefs>
-    <ds:schemaRef ds:uri="http://schemas.microsoft.com/sharepoint/v3/contenttype/forms"/>
-  </ds:schemaRefs>
-</ds:datastoreItem>
 </file>
</xml_diff>